<commit_message>
Finished the third use case diagram
</commit_message>
<xml_diff>
--- a/docs/Use Case Diagrams.docx
+++ b/docs/Use Case Diagrams.docx
@@ -2594,13 +2594,6 @@
         </w:rPr>
         <w:t>Order Inventory</w:t>
       </w:r>
-      <w:r>
-        <w:rPr>
-          <w:sz w:val="24"/>
-          <w:szCs w:val="24"/>
-        </w:rPr>
-        <w:t xml:space="preserve"> (Chef/Cashier)</w:t>
-      </w:r>
     </w:p>
     <w:p>
       <w:pPr>
@@ -2787,14 +2780,7 @@
           <w:sz w:val="24"/>
           <w:szCs w:val="24"/>
         </w:rPr>
-        <w:t xml:space="preserve">Manager </w:t>
-      </w:r>
-      <w:r>
-        <w:rPr>
-          <w:sz w:val="24"/>
-          <w:szCs w:val="24"/>
-        </w:rPr>
-        <w:t>selects items and quantities to order</w:t>
+        <w:t>Manager selects items and quantities to order</w:t>
       </w:r>
     </w:p>
     <w:p>
@@ -2838,13 +2824,13 @@
         <mc:AlternateContent>
           <mc:Choice Requires="wpg">
             <w:drawing>
-              <wp:anchor distT="0" distB="0" distL="114300" distR="114300" simplePos="0" relativeHeight="251750400" behindDoc="0" locked="0" layoutInCell="1" allowOverlap="1" wp14:anchorId="0EC29476" wp14:editId="50741BDB">
+              <wp:anchor distT="0" distB="0" distL="114300" distR="114300" simplePos="0" relativeHeight="251750400" behindDoc="0" locked="0" layoutInCell="1" allowOverlap="1" wp14:anchorId="0EC29476" wp14:editId="21EBE92B">
                 <wp:simplePos x="0" y="0"/>
                 <wp:positionH relativeFrom="column">
-                  <wp:posOffset>-60960</wp:posOffset>
+                  <wp:posOffset>-45720</wp:posOffset>
                 </wp:positionH>
                 <wp:positionV relativeFrom="paragraph">
-                  <wp:posOffset>523240</wp:posOffset>
+                  <wp:posOffset>683260</wp:posOffset>
                 </wp:positionV>
                 <wp:extent cx="5189854" cy="3545788"/>
                 <wp:effectExtent l="0" t="0" r="0" b="0"/>
@@ -4026,7 +4012,7 @@
           </mc:Choice>
           <mc:Fallback>
             <w:pict>
-              <v:group w14:anchorId="0EC29476" id="Group 216" o:spid="_x0000_s1079" style="position:absolute;left:0;text-align:left;margin-left:-4.8pt;margin-top:41.2pt;width:408.65pt;height:279.2pt;z-index:251750400" coordsize="51898,35457" o:gfxdata="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">
+              <v:group w14:anchorId="0EC29476" id="Group 216" o:spid="_x0000_s1079" style="position:absolute;left:0;text-align:left;margin-left:-3.6pt;margin-top:53.8pt;width:408.65pt;height:279.2pt;z-index:251750400" coordsize="51898,35457" o:gfxdata="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">
                 <v:group id="Group 237" o:spid="_x0000_s1080" style="position:absolute;width:9302;height:19455" coordsize="9302,19455" o:gfxdata="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">
                   <v:group id="Group 236" o:spid="_x0000_s1081" style="position:absolute;left:685;width:7544;height:14858" coordsize="7543,14858" o:gfxdata="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">
                     <v:oval id="Oval 26" o:spid="_x0000_s1082" style="position:absolute;left:1828;width:3963;height:3961;visibility:visible;mso-wrap-style:square;v-text-anchor:middle" o:gfxdata="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" filled="f" strokecolor="black [3213]" strokeweight="1pt">
@@ -4274,6 +4260,1851 @@
         <w:t>Database updates</w:t>
       </w:r>
     </w:p>
+    <w:p/>
+    <w:p/>
+    <w:p/>
+    <w:p/>
+    <w:p/>
+    <w:p/>
+    <w:p/>
+    <w:p/>
+    <w:p/>
+    <w:p/>
+    <w:p/>
+    <w:p/>
+    <w:p>
+      <w:pPr>
+        <w:rPr>
+          <w:sz w:val="24"/>
+          <w:szCs w:val="24"/>
+        </w:rPr>
+      </w:pPr>
+    </w:p>
+    <w:p/>
+    <w:p/>
+    <w:p/>
+    <w:p/>
+    <w:p>
+      <w:pPr>
+        <w:rPr>
+          <w:sz w:val="24"/>
+          <w:szCs w:val="24"/>
+        </w:rPr>
+      </w:pPr>
+      <w:r>
+        <w:rPr>
+          <w:i/>
+          <w:iCs/>
+          <w:sz w:val="24"/>
+          <w:szCs w:val="24"/>
+        </w:rPr>
+        <w:lastRenderedPageBreak/>
+        <w:t xml:space="preserve">Name: </w:t>
+      </w:r>
+      <w:r>
+        <w:rPr>
+          <w:sz w:val="24"/>
+          <w:szCs w:val="24"/>
+        </w:rPr>
+        <w:t>Edit Menu</w:t>
+      </w:r>
+    </w:p>
+    <w:p>
+      <w:pPr>
+        <w:rPr>
+          <w:sz w:val="24"/>
+          <w:szCs w:val="24"/>
+        </w:rPr>
+      </w:pPr>
+      <w:r>
+        <w:rPr>
+          <w:i/>
+          <w:iCs/>
+          <w:sz w:val="24"/>
+          <w:szCs w:val="24"/>
+        </w:rPr>
+        <w:t xml:space="preserve">Participating Actors: </w:t>
+      </w:r>
+      <w:r>
+        <w:rPr>
+          <w:sz w:val="24"/>
+          <w:szCs w:val="24"/>
+        </w:rPr>
+        <w:t>Manager, Database</w:t>
+      </w:r>
+    </w:p>
+    <w:p>
+      <w:pPr>
+        <w:rPr>
+          <w:i/>
+          <w:iCs/>
+          <w:sz w:val="24"/>
+          <w:szCs w:val="24"/>
+        </w:rPr>
+      </w:pPr>
+      <w:r>
+        <w:rPr>
+          <w:i/>
+          <w:iCs/>
+          <w:sz w:val="24"/>
+          <w:szCs w:val="24"/>
+        </w:rPr>
+        <w:t>Entry Conditions:</w:t>
+      </w:r>
+    </w:p>
+    <w:p>
+      <w:pPr>
+        <w:pStyle w:val="ListParagraph"/>
+        <w:numPr>
+          <w:ilvl w:val="0"/>
+          <w:numId w:val="1"/>
+        </w:numPr>
+        <w:rPr>
+          <w:sz w:val="24"/>
+          <w:szCs w:val="24"/>
+        </w:rPr>
+      </w:pPr>
+      <w:r>
+        <w:rPr>
+          <w:sz w:val="24"/>
+          <w:szCs w:val="24"/>
+        </w:rPr>
+        <w:t xml:space="preserve">Manager </w:t>
+      </w:r>
+      <w:r>
+        <w:rPr>
+          <w:sz w:val="24"/>
+          <w:szCs w:val="24"/>
+        </w:rPr>
+        <w:t xml:space="preserve">logs in and navigates to </w:t>
+      </w:r>
+      <w:r>
+        <w:rPr>
+          <w:sz w:val="24"/>
+          <w:szCs w:val="24"/>
+        </w:rPr>
+        <w:t>menu</w:t>
+      </w:r>
+      <w:r>
+        <w:rPr>
+          <w:sz w:val="24"/>
+          <w:szCs w:val="24"/>
+        </w:rPr>
+        <w:t xml:space="preserve"> page</w:t>
+      </w:r>
+    </w:p>
+    <w:p>
+      <w:pPr>
+        <w:rPr>
+          <w:i/>
+          <w:iCs/>
+          <w:sz w:val="24"/>
+          <w:szCs w:val="24"/>
+        </w:rPr>
+      </w:pPr>
+      <w:r>
+        <w:rPr>
+          <w:i/>
+          <w:iCs/>
+          <w:sz w:val="24"/>
+          <w:szCs w:val="24"/>
+        </w:rPr>
+        <w:t>Exit Conditions:</w:t>
+      </w:r>
+    </w:p>
+    <w:p>
+      <w:pPr>
+        <w:pStyle w:val="ListParagraph"/>
+        <w:numPr>
+          <w:ilvl w:val="0"/>
+          <w:numId w:val="1"/>
+        </w:numPr>
+        <w:rPr>
+          <w:sz w:val="24"/>
+          <w:szCs w:val="24"/>
+        </w:rPr>
+      </w:pPr>
+      <w:r>
+        <w:rPr>
+          <w:sz w:val="24"/>
+          <w:szCs w:val="24"/>
+        </w:rPr>
+        <w:t xml:space="preserve">Manager </w:t>
+      </w:r>
+      <w:r>
+        <w:rPr>
+          <w:sz w:val="24"/>
+          <w:szCs w:val="24"/>
+        </w:rPr>
+        <w:t>clicks “save”</w:t>
+      </w:r>
+    </w:p>
+    <w:p>
+      <w:pPr>
+        <w:pStyle w:val="ListParagraph"/>
+        <w:numPr>
+          <w:ilvl w:val="0"/>
+          <w:numId w:val="1"/>
+        </w:numPr>
+        <w:rPr>
+          <w:sz w:val="24"/>
+          <w:szCs w:val="24"/>
+        </w:rPr>
+      </w:pPr>
+      <w:r>
+        <w:rPr>
+          <w:sz w:val="24"/>
+          <w:szCs w:val="24"/>
+        </w:rPr>
+        <w:t xml:space="preserve">Database updates </w:t>
+      </w:r>
+    </w:p>
+    <w:p>
+      <w:pPr>
+        <w:rPr>
+          <w:i/>
+          <w:iCs/>
+          <w:sz w:val="24"/>
+          <w:szCs w:val="24"/>
+        </w:rPr>
+      </w:pPr>
+      <w:r>
+        <w:rPr>
+          <w:i/>
+          <w:iCs/>
+          <w:sz w:val="24"/>
+          <w:szCs w:val="24"/>
+        </w:rPr>
+        <w:t>Event Flow:</w:t>
+      </w:r>
+    </w:p>
+    <w:p>
+      <w:pPr>
+        <w:pStyle w:val="ListParagraph"/>
+        <w:numPr>
+          <w:ilvl w:val="0"/>
+          <w:numId w:val="4"/>
+        </w:numPr>
+        <w:rPr>
+          <w:sz w:val="24"/>
+          <w:szCs w:val="24"/>
+        </w:rPr>
+      </w:pPr>
+      <w:r>
+        <w:rPr>
+          <w:sz w:val="24"/>
+          <w:szCs w:val="24"/>
+        </w:rPr>
+        <w:t xml:space="preserve">Manager navigates to </w:t>
+      </w:r>
+      <w:r>
+        <w:rPr>
+          <w:sz w:val="24"/>
+          <w:szCs w:val="24"/>
+        </w:rPr>
+        <w:t>menu</w:t>
+      </w:r>
+      <w:r>
+        <w:rPr>
+          <w:sz w:val="24"/>
+          <w:szCs w:val="24"/>
+        </w:rPr>
+        <w:t xml:space="preserve"> page</w:t>
+      </w:r>
+    </w:p>
+    <w:p>
+      <w:pPr>
+        <w:pStyle w:val="ListParagraph"/>
+        <w:numPr>
+          <w:ilvl w:val="0"/>
+          <w:numId w:val="4"/>
+        </w:numPr>
+        <w:rPr>
+          <w:sz w:val="24"/>
+          <w:szCs w:val="24"/>
+        </w:rPr>
+      </w:pPr>
+      <w:r>
+        <w:rPr>
+          <w:sz w:val="24"/>
+          <w:szCs w:val="24"/>
+        </w:rPr>
+        <w:t xml:space="preserve">Manager selects </w:t>
+      </w:r>
+      <w:r>
+        <w:rPr>
+          <w:sz w:val="24"/>
+          <w:szCs w:val="24"/>
+        </w:rPr>
+        <w:t>‘edit’</w:t>
+      </w:r>
+    </w:p>
+    <w:p>
+      <w:pPr>
+        <w:pStyle w:val="ListParagraph"/>
+        <w:numPr>
+          <w:ilvl w:val="0"/>
+          <w:numId w:val="4"/>
+        </w:numPr>
+        <w:rPr>
+          <w:sz w:val="24"/>
+          <w:szCs w:val="24"/>
+        </w:rPr>
+      </w:pPr>
+      <w:r>
+        <w:rPr>
+          <w:sz w:val="24"/>
+          <w:szCs w:val="24"/>
+        </w:rPr>
+        <w:t xml:space="preserve">Manager </w:t>
+      </w:r>
+      <w:r>
+        <w:rPr>
+          <w:sz w:val="24"/>
+          <w:szCs w:val="24"/>
+        </w:rPr>
+        <w:t>makes desired changes</w:t>
+      </w:r>
+    </w:p>
+    <w:p>
+      <w:pPr>
+        <w:pStyle w:val="ListParagraph"/>
+        <w:numPr>
+          <w:ilvl w:val="0"/>
+          <w:numId w:val="4"/>
+        </w:numPr>
+        <w:rPr>
+          <w:sz w:val="24"/>
+          <w:szCs w:val="24"/>
+        </w:rPr>
+      </w:pPr>
+      <w:r>
+        <w:rPr>
+          <w:sz w:val="24"/>
+          <w:szCs w:val="24"/>
+        </w:rPr>
+        <w:t>Manager clicks ‘save’</w:t>
+      </w:r>
+    </w:p>
+    <w:p>
+      <w:pPr>
+        <w:pStyle w:val="ListParagraph"/>
+        <w:numPr>
+          <w:ilvl w:val="0"/>
+          <w:numId w:val="4"/>
+        </w:numPr>
+        <w:rPr>
+          <w:sz w:val="24"/>
+          <w:szCs w:val="24"/>
+        </w:rPr>
+      </w:pPr>
+      <w:r>
+        <w:rPr>
+          <w:sz w:val="24"/>
+          <w:szCs w:val="24"/>
+        </w:rPr>
+        <w:t>Database updates</w:t>
+      </w:r>
+    </w:p>
+    <w:p>
+      <w:r>
+        <w:rPr>
+          <w:noProof/>
+          <w:sz w:val="24"/>
+          <w:szCs w:val="24"/>
+        </w:rPr>
+        <mc:AlternateContent>
+          <mc:Choice Requires="wpg">
+            <w:drawing>
+              <wp:anchor distT="0" distB="0" distL="114300" distR="114300" simplePos="0" relativeHeight="251752448" behindDoc="0" locked="0" layoutInCell="1" allowOverlap="1" wp14:anchorId="0157EF4D" wp14:editId="2811275F">
+                <wp:simplePos x="0" y="0"/>
+                <wp:positionH relativeFrom="column">
+                  <wp:posOffset>-45720</wp:posOffset>
+                </wp:positionH>
+                <wp:positionV relativeFrom="paragraph">
+                  <wp:posOffset>378460</wp:posOffset>
+                </wp:positionV>
+                <wp:extent cx="5189220" cy="3545205"/>
+                <wp:effectExtent l="0" t="0" r="0" b="0"/>
+                <wp:wrapNone/>
+                <wp:docPr id="18" name="Group 18"/>
+                <wp:cNvGraphicFramePr/>
+                <a:graphic xmlns:a="http://schemas.openxmlformats.org/drawingml/2006/main">
+                  <a:graphicData uri="http://schemas.microsoft.com/office/word/2010/wordprocessingGroup">
+                    <wpg:wgp>
+                      <wpg:cNvGrpSpPr/>
+                      <wpg:grpSpPr>
+                        <a:xfrm>
+                          <a:off x="0" y="0"/>
+                          <a:ext cx="5189220" cy="3545205"/>
+                          <a:chOff x="0" y="0"/>
+                          <a:chExt cx="5189854" cy="3545788"/>
+                        </a:xfrm>
+                      </wpg:grpSpPr>
+                      <wpg:grpSp>
+                        <wpg:cNvPr id="224" name="Group 224"/>
+                        <wpg:cNvGrpSpPr/>
+                        <wpg:grpSpPr>
+                          <a:xfrm>
+                            <a:off x="0" y="0"/>
+                            <a:ext cx="930274" cy="1945588"/>
+                            <a:chOff x="0" y="0"/>
+                            <a:chExt cx="930274" cy="1945588"/>
+                          </a:xfrm>
+                        </wpg:grpSpPr>
+                        <wpg:grpSp>
+                          <wpg:cNvPr id="218" name="Group 218"/>
+                          <wpg:cNvGrpSpPr/>
+                          <wpg:grpSpPr>
+                            <a:xfrm>
+                              <a:off x="68580" y="0"/>
+                              <a:ext cx="754380" cy="1485846"/>
+                              <a:chOff x="0" y="0"/>
+                              <a:chExt cx="754380" cy="1485846"/>
+                            </a:xfrm>
+                          </wpg:grpSpPr>
+                          <wps:wsp>
+                            <wps:cNvPr id="220" name="Oval 220"/>
+                            <wps:cNvSpPr/>
+                            <wps:spPr>
+                              <a:xfrm>
+                                <a:off x="182880" y="0"/>
+                                <a:ext cx="396240" cy="396194"/>
+                              </a:xfrm>
+                              <a:prstGeom prst="ellipse">
+                                <a:avLst/>
+                              </a:prstGeom>
+                              <a:noFill/>
+                              <a:ln>
+                                <a:solidFill>
+                                  <a:schemeClr val="tx1"/>
+                                </a:solidFill>
+                              </a:ln>
+                            </wps:spPr>
+                            <wps:style>
+                              <a:lnRef idx="2">
+                                <a:schemeClr val="accent1">
+                                  <a:shade val="50000"/>
+                                </a:schemeClr>
+                              </a:lnRef>
+                              <a:fillRef idx="1">
+                                <a:schemeClr val="accent1"/>
+                              </a:fillRef>
+                              <a:effectRef idx="0">
+                                <a:schemeClr val="accent1"/>
+                              </a:effectRef>
+                              <a:fontRef idx="minor">
+                                <a:schemeClr val="lt1"/>
+                              </a:fontRef>
+                            </wps:style>
+                            <wps:bodyPr rot="0" spcFirstLastPara="0" vertOverflow="overflow" horzOverflow="overflow" vert="horz" wrap="square" lIns="91440" tIns="45720" rIns="91440" bIns="45720" numCol="1" spcCol="0" rtlCol="0" fromWordArt="0" anchor="ctr" anchorCtr="0" forceAA="0" compatLnSpc="1">
+                              <a:prstTxWarp prst="textNoShape">
+                                <a:avLst/>
+                              </a:prstTxWarp>
+                              <a:noAutofit/>
+                            </wps:bodyPr>
+                          </wps:wsp>
+                          <wps:wsp>
+                            <wps:cNvPr id="222" name="Straight Connector 222"/>
+                            <wps:cNvCnPr/>
+                            <wps:spPr>
+                              <a:xfrm flipH="1">
+                                <a:off x="373380" y="396240"/>
+                                <a:ext cx="0" cy="632387"/>
+                              </a:xfrm>
+                              <a:prstGeom prst="line">
+                                <a:avLst/>
+                              </a:prstGeom>
+                              <a:ln w="12700">
+                                <a:solidFill>
+                                  <a:schemeClr val="tx1"/>
+                                </a:solidFill>
+                              </a:ln>
+                            </wps:spPr>
+                            <wps:style>
+                              <a:lnRef idx="1">
+                                <a:schemeClr val="accent1"/>
+                              </a:lnRef>
+                              <a:fillRef idx="0">
+                                <a:schemeClr val="accent1"/>
+                              </a:fillRef>
+                              <a:effectRef idx="0">
+                                <a:schemeClr val="accent1"/>
+                              </a:effectRef>
+                              <a:fontRef idx="minor">
+                                <a:schemeClr val="tx1"/>
+                              </a:fontRef>
+                            </wps:style>
+                            <wps:bodyPr/>
+                          </wps:wsp>
+                          <wps:wsp>
+                            <wps:cNvPr id="256" name="Straight Connector 256"/>
+                            <wps:cNvCnPr/>
+                            <wps:spPr>
+                              <a:xfrm>
+                                <a:off x="0" y="411480"/>
+                                <a:ext cx="365760" cy="297146"/>
+                              </a:xfrm>
+                              <a:prstGeom prst="line">
+                                <a:avLst/>
+                              </a:prstGeom>
+                              <a:ln w="12700">
+                                <a:solidFill>
+                                  <a:schemeClr val="tx1"/>
+                                </a:solidFill>
+                              </a:ln>
+                            </wps:spPr>
+                            <wps:style>
+                              <a:lnRef idx="1">
+                                <a:schemeClr val="accent1"/>
+                              </a:lnRef>
+                              <a:fillRef idx="0">
+                                <a:schemeClr val="accent1"/>
+                              </a:fillRef>
+                              <a:effectRef idx="0">
+                                <a:schemeClr val="accent1"/>
+                              </a:effectRef>
+                              <a:fontRef idx="minor">
+                                <a:schemeClr val="tx1"/>
+                              </a:fontRef>
+                            </wps:style>
+                            <wps:bodyPr/>
+                          </wps:wsp>
+                          <wps:wsp>
+                            <wps:cNvPr id="257" name="Straight Connector 257"/>
+                            <wps:cNvCnPr/>
+                            <wps:spPr>
+                              <a:xfrm flipH="1">
+                                <a:off x="365760" y="396240"/>
+                                <a:ext cx="388620" cy="312384"/>
+                              </a:xfrm>
+                              <a:prstGeom prst="line">
+                                <a:avLst/>
+                              </a:prstGeom>
+                              <a:ln w="12700">
+                                <a:solidFill>
+                                  <a:schemeClr val="tx1"/>
+                                </a:solidFill>
+                              </a:ln>
+                            </wps:spPr>
+                            <wps:style>
+                              <a:lnRef idx="1">
+                                <a:schemeClr val="accent1"/>
+                              </a:lnRef>
+                              <a:fillRef idx="0">
+                                <a:schemeClr val="accent1"/>
+                              </a:fillRef>
+                              <a:effectRef idx="0">
+                                <a:schemeClr val="accent1"/>
+                              </a:effectRef>
+                              <a:fontRef idx="minor">
+                                <a:schemeClr val="tx1"/>
+                              </a:fontRef>
+                            </wps:style>
+                            <wps:bodyPr/>
+                          </wps:wsp>
+                          <wps:wsp>
+                            <wps:cNvPr id="258" name="Straight Connector 258"/>
+                            <wps:cNvCnPr/>
+                            <wps:spPr>
+                              <a:xfrm flipV="1">
+                                <a:off x="30480" y="1021080"/>
+                                <a:ext cx="342900" cy="426671"/>
+                              </a:xfrm>
+                              <a:prstGeom prst="line">
+                                <a:avLst/>
+                              </a:prstGeom>
+                              <a:ln w="12700">
+                                <a:solidFill>
+                                  <a:schemeClr val="tx1"/>
+                                </a:solidFill>
+                              </a:ln>
+                            </wps:spPr>
+                            <wps:style>
+                              <a:lnRef idx="1">
+                                <a:schemeClr val="accent1"/>
+                              </a:lnRef>
+                              <a:fillRef idx="0">
+                                <a:schemeClr val="accent1"/>
+                              </a:fillRef>
+                              <a:effectRef idx="0">
+                                <a:schemeClr val="accent1"/>
+                              </a:effectRef>
+                              <a:fontRef idx="minor">
+                                <a:schemeClr val="tx1"/>
+                              </a:fontRef>
+                            </wps:style>
+                            <wps:bodyPr/>
+                          </wps:wsp>
+                          <wps:wsp>
+                            <wps:cNvPr id="259" name="Straight Connector 259"/>
+                            <wps:cNvCnPr/>
+                            <wps:spPr>
+                              <a:xfrm flipH="1" flipV="1">
+                                <a:off x="373380" y="1021080"/>
+                                <a:ext cx="381000" cy="464766"/>
+                              </a:xfrm>
+                              <a:prstGeom prst="line">
+                                <a:avLst/>
+                              </a:prstGeom>
+                              <a:ln w="12700">
+                                <a:solidFill>
+                                  <a:schemeClr val="tx1"/>
+                                </a:solidFill>
+                              </a:ln>
+                            </wps:spPr>
+                            <wps:style>
+                              <a:lnRef idx="1">
+                                <a:schemeClr val="accent1"/>
+                              </a:lnRef>
+                              <a:fillRef idx="0">
+                                <a:schemeClr val="accent1"/>
+                              </a:fillRef>
+                              <a:effectRef idx="0">
+                                <a:schemeClr val="accent1"/>
+                              </a:effectRef>
+                              <a:fontRef idx="minor">
+                                <a:schemeClr val="tx1"/>
+                              </a:fontRef>
+                            </wps:style>
+                            <wps:bodyPr/>
+                          </wps:wsp>
+                        </wpg:grpSp>
+                        <wps:wsp>
+                          <wps:cNvPr id="260" name="Text Box 2"/>
+                          <wps:cNvSpPr txBox="1">
+                            <a:spLocks noChangeArrowheads="1"/>
+                          </wps:cNvSpPr>
+                          <wps:spPr bwMode="auto">
+                            <a:xfrm>
+                              <a:off x="0" y="1508760"/>
+                              <a:ext cx="930274" cy="436828"/>
+                            </a:xfrm>
+                            <a:prstGeom prst="rect">
+                              <a:avLst/>
+                            </a:prstGeom>
+                            <a:noFill/>
+                            <a:ln w="9525">
+                              <a:noFill/>
+                              <a:miter lim="800000"/>
+                              <a:headEnd/>
+                              <a:tailEnd/>
+                            </a:ln>
+                          </wps:spPr>
+                          <wps:txbx>
+                            <w:txbxContent>
+                              <w:p>
+                                <w:pPr>
+                                  <w:rPr>
+                                    <w:b/>
+                                    <w:bCs/>
+                                    <w:sz w:val="28"/>
+                                    <w:szCs w:val="28"/>
+                                  </w:rPr>
+                                </w:pPr>
+                                <w:r>
+                                  <w:rPr>
+                                    <w:b/>
+                                    <w:bCs/>
+                                    <w:sz w:val="28"/>
+                                    <w:szCs w:val="28"/>
+                                  </w:rPr>
+                                  <w:t>Manager</w:t>
+                                </w:r>
+                              </w:p>
+                            </w:txbxContent>
+                          </wps:txbx>
+                          <wps:bodyPr rot="0" vert="horz" wrap="square" lIns="91440" tIns="45720" rIns="91440" bIns="45720" anchor="t" anchorCtr="0">
+                            <a:spAutoFit/>
+                          </wps:bodyPr>
+                        </wps:wsp>
+                      </wpg:grpSp>
+                      <wpg:grpSp>
+                        <wpg:cNvPr id="261" name="Group 261"/>
+                        <wpg:cNvGrpSpPr/>
+                        <wpg:grpSpPr>
+                          <a:xfrm>
+                            <a:off x="1074420" y="205774"/>
+                            <a:ext cx="1882148" cy="586836"/>
+                            <a:chOff x="0" y="91474"/>
+                            <a:chExt cx="1882148" cy="586836"/>
+                          </a:xfrm>
+                        </wpg:grpSpPr>
+                        <wps:wsp>
+                          <wps:cNvPr id="262" name="Oval 262"/>
+                          <wps:cNvSpPr/>
+                          <wps:spPr>
+                            <a:xfrm>
+                              <a:off x="0" y="91474"/>
+                              <a:ext cx="1805940" cy="586836"/>
+                            </a:xfrm>
+                            <a:prstGeom prst="ellipse">
+                              <a:avLst/>
+                            </a:prstGeom>
+                            <a:noFill/>
+                            <a:ln>
+                              <a:solidFill>
+                                <a:schemeClr val="tx1"/>
+                              </a:solidFill>
+                            </a:ln>
+                          </wps:spPr>
+                          <wps:style>
+                            <a:lnRef idx="2">
+                              <a:schemeClr val="accent1">
+                                <a:shade val="50000"/>
+                              </a:schemeClr>
+                            </a:lnRef>
+                            <a:fillRef idx="1">
+                              <a:schemeClr val="accent1"/>
+                            </a:fillRef>
+                            <a:effectRef idx="0">
+                              <a:schemeClr val="accent1"/>
+                            </a:effectRef>
+                            <a:fontRef idx="minor">
+                              <a:schemeClr val="lt1"/>
+                            </a:fontRef>
+                          </wps:style>
+                          <wps:bodyPr rot="0" spcFirstLastPara="0" vertOverflow="overflow" horzOverflow="overflow" vert="horz" wrap="square" lIns="91440" tIns="45720" rIns="91440" bIns="45720" numCol="1" spcCol="0" rtlCol="0" fromWordArt="0" anchor="ctr" anchorCtr="0" forceAA="0" compatLnSpc="1">
+                            <a:prstTxWarp prst="textNoShape">
+                              <a:avLst/>
+                            </a:prstTxWarp>
+                            <a:noAutofit/>
+                          </wps:bodyPr>
+                        </wps:wsp>
+                        <wps:wsp>
+                          <wps:cNvPr id="263" name="Text Box 2"/>
+                          <wps:cNvSpPr txBox="1">
+                            <a:spLocks noChangeArrowheads="1"/>
+                          </wps:cNvSpPr>
+                          <wps:spPr bwMode="auto">
+                            <a:xfrm>
+                              <a:off x="83828" y="215809"/>
+                              <a:ext cx="1798320" cy="386080"/>
+                            </a:xfrm>
+                            <a:prstGeom prst="rect">
+                              <a:avLst/>
+                            </a:prstGeom>
+                            <a:noFill/>
+                            <a:ln w="9525">
+                              <a:noFill/>
+                              <a:miter lim="800000"/>
+                              <a:headEnd/>
+                              <a:tailEnd/>
+                            </a:ln>
+                          </wps:spPr>
+                          <wps:txbx>
+                            <w:txbxContent>
+                              <w:p>
+                                <w:pPr>
+                                  <w:rPr>
+                                    <w:b/>
+                                    <w:bCs/>
+                                  </w:rPr>
+                                </w:pPr>
+                                <w:r>
+                                  <w:rPr>
+                                    <w:b/>
+                                    <w:bCs/>
+                                  </w:rPr>
+                                  <w:t xml:space="preserve">Navigate to </w:t>
+                                </w:r>
+                                <w:r>
+                                  <w:rPr>
+                                    <w:b/>
+                                    <w:bCs/>
+                                  </w:rPr>
+                                  <w:t>Menu</w:t>
+                                </w:r>
+                                <w:r>
+                                  <w:rPr>
+                                    <w:b/>
+                                    <w:bCs/>
+                                  </w:rPr>
+                                  <w:t xml:space="preserve"> Page</w:t>
+                                </w:r>
+                              </w:p>
+                            </w:txbxContent>
+                          </wps:txbx>
+                          <wps:bodyPr rot="0" vert="horz" wrap="square" lIns="91440" tIns="45720" rIns="91440" bIns="45720" anchor="t" anchorCtr="0">
+                            <a:spAutoFit/>
+                          </wps:bodyPr>
+                        </wps:wsp>
+                      </wpg:grpSp>
+                      <wpg:grpSp>
+                        <wpg:cNvPr id="264" name="Group 264"/>
+                        <wpg:cNvGrpSpPr/>
+                        <wpg:grpSpPr>
+                          <a:xfrm>
+                            <a:off x="3329624" y="266744"/>
+                            <a:ext cx="1181245" cy="507964"/>
+                            <a:chOff x="-46053" y="175304"/>
+                            <a:chExt cx="1181662" cy="507964"/>
+                          </a:xfrm>
+                        </wpg:grpSpPr>
+                        <wps:wsp>
+                          <wps:cNvPr id="265" name="Oval 265"/>
+                          <wps:cNvSpPr/>
+                          <wps:spPr>
+                            <a:xfrm>
+                              <a:off x="30432" y="175304"/>
+                              <a:ext cx="1036739" cy="507964"/>
+                            </a:xfrm>
+                            <a:prstGeom prst="ellipse">
+                              <a:avLst/>
+                            </a:prstGeom>
+                            <a:noFill/>
+                            <a:ln>
+                              <a:solidFill>
+                                <a:schemeClr val="tx1"/>
+                              </a:solidFill>
+                            </a:ln>
+                          </wps:spPr>
+                          <wps:style>
+                            <a:lnRef idx="2">
+                              <a:schemeClr val="accent1">
+                                <a:shade val="50000"/>
+                              </a:schemeClr>
+                            </a:lnRef>
+                            <a:fillRef idx="1">
+                              <a:schemeClr val="accent1"/>
+                            </a:fillRef>
+                            <a:effectRef idx="0">
+                              <a:schemeClr val="accent1"/>
+                            </a:effectRef>
+                            <a:fontRef idx="minor">
+                              <a:schemeClr val="lt1"/>
+                            </a:fontRef>
+                          </wps:style>
+                          <wps:bodyPr rot="0" spcFirstLastPara="0" vertOverflow="overflow" horzOverflow="overflow" vert="horz" wrap="square" lIns="91440" tIns="45720" rIns="91440" bIns="45720" numCol="1" spcCol="0" rtlCol="0" fromWordArt="0" anchor="ctr" anchorCtr="0" forceAA="0" compatLnSpc="1">
+                            <a:prstTxWarp prst="textNoShape">
+                              <a:avLst/>
+                            </a:prstTxWarp>
+                            <a:noAutofit/>
+                          </wps:bodyPr>
+                        </wps:wsp>
+                        <wps:wsp>
+                          <wps:cNvPr id="266" name="Text Box 2"/>
+                          <wps:cNvSpPr txBox="1">
+                            <a:spLocks noChangeArrowheads="1"/>
+                          </wps:cNvSpPr>
+                          <wps:spPr bwMode="auto">
+                            <a:xfrm>
+                              <a:off x="-46053" y="288869"/>
+                              <a:ext cx="1181662" cy="386778"/>
+                            </a:xfrm>
+                            <a:prstGeom prst="rect">
+                              <a:avLst/>
+                            </a:prstGeom>
+                            <a:noFill/>
+                            <a:ln w="9525">
+                              <a:noFill/>
+                              <a:miter lim="800000"/>
+                              <a:headEnd/>
+                              <a:tailEnd/>
+                            </a:ln>
+                          </wps:spPr>
+                          <wps:txbx>
+                            <w:txbxContent>
+                              <w:p>
+                                <w:pPr>
+                                  <w:jc w:val="center"/>
+                                  <w:rPr>
+                                    <w:b/>
+                                    <w:bCs/>
+                                  </w:rPr>
+                                </w:pPr>
+                                <w:r>
+                                  <w:rPr>
+                                    <w:b/>
+                                    <w:bCs/>
+                                  </w:rPr>
+                                  <w:t>Save changes</w:t>
+                                </w:r>
+                              </w:p>
+                            </w:txbxContent>
+                          </wps:txbx>
+                          <wps:bodyPr rot="0" vert="horz" wrap="square" lIns="91440" tIns="45720" rIns="91440" bIns="45720" anchor="t" anchorCtr="0">
+                            <a:spAutoFit/>
+                          </wps:bodyPr>
+                        </wps:wsp>
+                      </wpg:grpSp>
+                      <wpg:grpSp>
+                        <wpg:cNvPr id="267" name="Group 267"/>
+                        <wpg:cNvGrpSpPr/>
+                        <wpg:grpSpPr>
+                          <a:xfrm>
+                            <a:off x="2468492" y="1242265"/>
+                            <a:ext cx="891927" cy="469626"/>
+                            <a:chOff x="190112" y="-45515"/>
+                            <a:chExt cx="891927" cy="469626"/>
+                          </a:xfrm>
+                        </wpg:grpSpPr>
+                        <wps:wsp>
+                          <wps:cNvPr id="268" name="Oval 268"/>
+                          <wps:cNvSpPr/>
+                          <wps:spPr>
+                            <a:xfrm>
+                              <a:off x="190112" y="-45515"/>
+                              <a:ext cx="891927" cy="442031"/>
+                            </a:xfrm>
+                            <a:prstGeom prst="ellipse">
+                              <a:avLst/>
+                            </a:prstGeom>
+                            <a:noFill/>
+                            <a:ln>
+                              <a:solidFill>
+                                <a:schemeClr val="tx1"/>
+                              </a:solidFill>
+                            </a:ln>
+                          </wps:spPr>
+                          <wps:style>
+                            <a:lnRef idx="2">
+                              <a:schemeClr val="accent1">
+                                <a:shade val="50000"/>
+                              </a:schemeClr>
+                            </a:lnRef>
+                            <a:fillRef idx="1">
+                              <a:schemeClr val="accent1"/>
+                            </a:fillRef>
+                            <a:effectRef idx="0">
+                              <a:schemeClr val="accent1"/>
+                            </a:effectRef>
+                            <a:fontRef idx="minor">
+                              <a:schemeClr val="lt1"/>
+                            </a:fontRef>
+                          </wps:style>
+                          <wps:bodyPr rot="0" spcFirstLastPara="0" vertOverflow="overflow" horzOverflow="overflow" vert="horz" wrap="square" lIns="91440" tIns="45720" rIns="91440" bIns="45720" numCol="1" spcCol="0" rtlCol="0" fromWordArt="0" anchor="ctr" anchorCtr="0" forceAA="0" compatLnSpc="1">
+                            <a:prstTxWarp prst="textNoShape">
+                              <a:avLst/>
+                            </a:prstTxWarp>
+                            <a:noAutofit/>
+                          </wps:bodyPr>
+                        </wps:wsp>
+                        <wps:wsp>
+                          <wps:cNvPr id="269" name="Text Box 2"/>
+                          <wps:cNvSpPr txBox="1">
+                            <a:spLocks noChangeArrowheads="1"/>
+                          </wps:cNvSpPr>
+                          <wps:spPr bwMode="auto">
+                            <a:xfrm>
+                              <a:off x="228212" y="38031"/>
+                              <a:ext cx="838478" cy="386080"/>
+                            </a:xfrm>
+                            <a:prstGeom prst="rect">
+                              <a:avLst/>
+                            </a:prstGeom>
+                            <a:noFill/>
+                            <a:ln w="9525">
+                              <a:noFill/>
+                              <a:miter lim="800000"/>
+                              <a:headEnd/>
+                              <a:tailEnd/>
+                            </a:ln>
+                          </wps:spPr>
+                          <wps:txbx>
+                            <w:txbxContent>
+                              <w:p>
+                                <w:pPr>
+                                  <w:rPr>
+                                    <w:b/>
+                                    <w:bCs/>
+                                  </w:rPr>
+                                </w:pPr>
+                                <w:r>
+                                  <w:rPr>
+                                    <w:b/>
+                                    <w:bCs/>
+                                  </w:rPr>
+                                  <w:t>Edit Menu</w:t>
+                                </w:r>
+                              </w:p>
+                            </w:txbxContent>
+                          </wps:txbx>
+                          <wps:bodyPr rot="0" vert="horz" wrap="square" lIns="91440" tIns="45720" rIns="91440" bIns="45720" anchor="t" anchorCtr="0">
+                            <a:spAutoFit/>
+                          </wps:bodyPr>
+                        </wps:wsp>
+                      </wpg:grpSp>
+                      <wps:wsp>
+                        <wps:cNvPr id="270" name="Straight Connector 270"/>
+                        <wps:cNvCnPr/>
+                        <wps:spPr>
+                          <a:xfrm>
+                            <a:off x="2240554" y="823095"/>
+                            <a:ext cx="281666" cy="495800"/>
+                          </a:xfrm>
+                          <a:prstGeom prst="line">
+                            <a:avLst/>
+                          </a:prstGeom>
+                          <a:ln w="12700">
+                            <a:solidFill>
+                              <a:schemeClr val="tx1"/>
+                            </a:solidFill>
+                          </a:ln>
+                        </wps:spPr>
+                        <wps:style>
+                          <a:lnRef idx="1">
+                            <a:schemeClr val="accent1"/>
+                          </a:lnRef>
+                          <a:fillRef idx="0">
+                            <a:schemeClr val="accent1"/>
+                          </a:fillRef>
+                          <a:effectRef idx="0">
+                            <a:schemeClr val="accent1"/>
+                          </a:effectRef>
+                          <a:fontRef idx="minor">
+                            <a:schemeClr val="tx1"/>
+                          </a:fontRef>
+                        </wps:style>
+                        <wps:bodyPr/>
+                      </wps:wsp>
+                      <wps:wsp>
+                        <wps:cNvPr id="271" name="Straight Arrow Connector 271"/>
+                        <wps:cNvCnPr/>
+                        <wps:spPr>
+                          <a:xfrm flipH="1">
+                            <a:off x="3360420" y="838200"/>
+                            <a:ext cx="426720" cy="518160"/>
+                          </a:xfrm>
+                          <a:prstGeom prst="straightConnector1">
+                            <a:avLst/>
+                          </a:prstGeom>
+                          <a:ln w="12700">
+                            <a:solidFill>
+                              <a:schemeClr val="tx1"/>
+                            </a:solidFill>
+                            <a:prstDash val="sysDash"/>
+                            <a:tailEnd type="triangle"/>
+                          </a:ln>
+                        </wps:spPr>
+                        <wps:style>
+                          <a:lnRef idx="1">
+                            <a:schemeClr val="accent1"/>
+                          </a:lnRef>
+                          <a:fillRef idx="0">
+                            <a:schemeClr val="accent1"/>
+                          </a:fillRef>
+                          <a:effectRef idx="0">
+                            <a:schemeClr val="accent1"/>
+                          </a:effectRef>
+                          <a:fontRef idx="minor">
+                            <a:schemeClr val="tx1"/>
+                          </a:fontRef>
+                        </wps:style>
+                        <wps:bodyPr/>
+                      </wps:wsp>
+                      <wps:wsp>
+                        <wps:cNvPr id="272" name="Text Box 2"/>
+                        <wps:cNvSpPr txBox="1">
+                          <a:spLocks noChangeArrowheads="1"/>
+                        </wps:cNvSpPr>
+                        <wps:spPr bwMode="auto">
+                          <a:xfrm>
+                            <a:off x="3512820" y="1028700"/>
+                            <a:ext cx="975360" cy="319405"/>
+                          </a:xfrm>
+                          <a:prstGeom prst="rect">
+                            <a:avLst/>
+                          </a:prstGeom>
+                          <a:noFill/>
+                          <a:ln w="9525">
+                            <a:noFill/>
+                            <a:miter lim="800000"/>
+                            <a:headEnd/>
+                            <a:tailEnd/>
+                          </a:ln>
+                        </wps:spPr>
+                        <wps:txbx>
+                          <w:txbxContent>
+                            <w:p>
+                              <w:pPr>
+                                <w:rPr>
+                                  <w:color w:val="FFFFFF" w:themeColor="background1"/>
+                                  <w14:textFill>
+                                    <w14:noFill/>
+                                  </w14:textFill>
+                                </w:rPr>
+                              </w:pPr>
+                              <w:r>
+                                <w:t>&lt;&lt;includes&gt;&gt;</w:t>
+                              </w:r>
+                            </w:p>
+                          </w:txbxContent>
+                        </wps:txbx>
+                        <wps:bodyPr rot="0" vert="horz" wrap="square" lIns="91440" tIns="45720" rIns="91440" bIns="45720" anchor="t" anchorCtr="0">
+                          <a:noAutofit/>
+                        </wps:bodyPr>
+                      </wps:wsp>
+                      <wpg:grpSp>
+                        <wpg:cNvPr id="273" name="Group 273"/>
+                        <wpg:cNvGrpSpPr/>
+                        <wpg:grpSpPr>
+                          <a:xfrm>
+                            <a:off x="4259580" y="1600200"/>
+                            <a:ext cx="930274" cy="1945588"/>
+                            <a:chOff x="0" y="0"/>
+                            <a:chExt cx="930274" cy="1945588"/>
+                          </a:xfrm>
+                        </wpg:grpSpPr>
+                        <wpg:grpSp>
+                          <wpg:cNvPr id="274" name="Group 274"/>
+                          <wpg:cNvGrpSpPr/>
+                          <wpg:grpSpPr>
+                            <a:xfrm>
+                              <a:off x="68580" y="0"/>
+                              <a:ext cx="754380" cy="1485846"/>
+                              <a:chOff x="0" y="0"/>
+                              <a:chExt cx="754380" cy="1485846"/>
+                            </a:xfrm>
+                          </wpg:grpSpPr>
+                          <wps:wsp>
+                            <wps:cNvPr id="275" name="Oval 275"/>
+                            <wps:cNvSpPr/>
+                            <wps:spPr>
+                              <a:xfrm>
+                                <a:off x="182880" y="0"/>
+                                <a:ext cx="396240" cy="396194"/>
+                              </a:xfrm>
+                              <a:prstGeom prst="ellipse">
+                                <a:avLst/>
+                              </a:prstGeom>
+                              <a:noFill/>
+                              <a:ln>
+                                <a:solidFill>
+                                  <a:schemeClr val="tx1"/>
+                                </a:solidFill>
+                              </a:ln>
+                            </wps:spPr>
+                            <wps:style>
+                              <a:lnRef idx="2">
+                                <a:schemeClr val="accent1">
+                                  <a:shade val="50000"/>
+                                </a:schemeClr>
+                              </a:lnRef>
+                              <a:fillRef idx="1">
+                                <a:schemeClr val="accent1"/>
+                              </a:fillRef>
+                              <a:effectRef idx="0">
+                                <a:schemeClr val="accent1"/>
+                              </a:effectRef>
+                              <a:fontRef idx="minor">
+                                <a:schemeClr val="lt1"/>
+                              </a:fontRef>
+                            </wps:style>
+                            <wps:bodyPr rot="0" spcFirstLastPara="0" vertOverflow="overflow" horzOverflow="overflow" vert="horz" wrap="square" lIns="91440" tIns="45720" rIns="91440" bIns="45720" numCol="1" spcCol="0" rtlCol="0" fromWordArt="0" anchor="ctr" anchorCtr="0" forceAA="0" compatLnSpc="1">
+                              <a:prstTxWarp prst="textNoShape">
+                                <a:avLst/>
+                              </a:prstTxWarp>
+                              <a:noAutofit/>
+                            </wps:bodyPr>
+                          </wps:wsp>
+                          <wps:wsp>
+                            <wps:cNvPr id="276" name="Straight Connector 276"/>
+                            <wps:cNvCnPr/>
+                            <wps:spPr>
+                              <a:xfrm flipH="1">
+                                <a:off x="373380" y="396240"/>
+                                <a:ext cx="0" cy="632387"/>
+                              </a:xfrm>
+                              <a:prstGeom prst="line">
+                                <a:avLst/>
+                              </a:prstGeom>
+                              <a:ln w="12700">
+                                <a:solidFill>
+                                  <a:schemeClr val="tx1"/>
+                                </a:solidFill>
+                              </a:ln>
+                            </wps:spPr>
+                            <wps:style>
+                              <a:lnRef idx="1">
+                                <a:schemeClr val="accent1"/>
+                              </a:lnRef>
+                              <a:fillRef idx="0">
+                                <a:schemeClr val="accent1"/>
+                              </a:fillRef>
+                              <a:effectRef idx="0">
+                                <a:schemeClr val="accent1"/>
+                              </a:effectRef>
+                              <a:fontRef idx="minor">
+                                <a:schemeClr val="tx1"/>
+                              </a:fontRef>
+                            </wps:style>
+                            <wps:bodyPr/>
+                          </wps:wsp>
+                          <wps:wsp>
+                            <wps:cNvPr id="277" name="Straight Connector 277"/>
+                            <wps:cNvCnPr/>
+                            <wps:spPr>
+                              <a:xfrm>
+                                <a:off x="0" y="411480"/>
+                                <a:ext cx="365760" cy="297146"/>
+                              </a:xfrm>
+                              <a:prstGeom prst="line">
+                                <a:avLst/>
+                              </a:prstGeom>
+                              <a:ln w="12700">
+                                <a:solidFill>
+                                  <a:schemeClr val="tx1"/>
+                                </a:solidFill>
+                              </a:ln>
+                            </wps:spPr>
+                            <wps:style>
+                              <a:lnRef idx="1">
+                                <a:schemeClr val="accent1"/>
+                              </a:lnRef>
+                              <a:fillRef idx="0">
+                                <a:schemeClr val="accent1"/>
+                              </a:fillRef>
+                              <a:effectRef idx="0">
+                                <a:schemeClr val="accent1"/>
+                              </a:effectRef>
+                              <a:fontRef idx="minor">
+                                <a:schemeClr val="tx1"/>
+                              </a:fontRef>
+                            </wps:style>
+                            <wps:bodyPr/>
+                          </wps:wsp>
+                          <wps:wsp>
+                            <wps:cNvPr id="278" name="Straight Connector 278"/>
+                            <wps:cNvCnPr/>
+                            <wps:spPr>
+                              <a:xfrm flipH="1">
+                                <a:off x="365760" y="396240"/>
+                                <a:ext cx="388620" cy="312384"/>
+                              </a:xfrm>
+                              <a:prstGeom prst="line">
+                                <a:avLst/>
+                              </a:prstGeom>
+                              <a:ln w="12700">
+                                <a:solidFill>
+                                  <a:schemeClr val="tx1"/>
+                                </a:solidFill>
+                              </a:ln>
+                            </wps:spPr>
+                            <wps:style>
+                              <a:lnRef idx="1">
+                                <a:schemeClr val="accent1"/>
+                              </a:lnRef>
+                              <a:fillRef idx="0">
+                                <a:schemeClr val="accent1"/>
+                              </a:fillRef>
+                              <a:effectRef idx="0">
+                                <a:schemeClr val="accent1"/>
+                              </a:effectRef>
+                              <a:fontRef idx="minor">
+                                <a:schemeClr val="tx1"/>
+                              </a:fontRef>
+                            </wps:style>
+                            <wps:bodyPr/>
+                          </wps:wsp>
+                          <wps:wsp>
+                            <wps:cNvPr id="279" name="Straight Connector 279"/>
+                            <wps:cNvCnPr/>
+                            <wps:spPr>
+                              <a:xfrm flipV="1">
+                                <a:off x="30480" y="1021080"/>
+                                <a:ext cx="342900" cy="426671"/>
+                              </a:xfrm>
+                              <a:prstGeom prst="line">
+                                <a:avLst/>
+                              </a:prstGeom>
+                              <a:ln w="12700">
+                                <a:solidFill>
+                                  <a:schemeClr val="tx1"/>
+                                </a:solidFill>
+                              </a:ln>
+                            </wps:spPr>
+                            <wps:style>
+                              <a:lnRef idx="1">
+                                <a:schemeClr val="accent1"/>
+                              </a:lnRef>
+                              <a:fillRef idx="0">
+                                <a:schemeClr val="accent1"/>
+                              </a:fillRef>
+                              <a:effectRef idx="0">
+                                <a:schemeClr val="accent1"/>
+                              </a:effectRef>
+                              <a:fontRef idx="minor">
+                                <a:schemeClr val="tx1"/>
+                              </a:fontRef>
+                            </wps:style>
+                            <wps:bodyPr/>
+                          </wps:wsp>
+                          <wps:wsp>
+                            <wps:cNvPr id="280" name="Straight Connector 280"/>
+                            <wps:cNvCnPr/>
+                            <wps:spPr>
+                              <a:xfrm flipH="1" flipV="1">
+                                <a:off x="373380" y="1021080"/>
+                                <a:ext cx="381000" cy="464766"/>
+                              </a:xfrm>
+                              <a:prstGeom prst="line">
+                                <a:avLst/>
+                              </a:prstGeom>
+                              <a:ln w="12700">
+                                <a:solidFill>
+                                  <a:schemeClr val="tx1"/>
+                                </a:solidFill>
+                              </a:ln>
+                            </wps:spPr>
+                            <wps:style>
+                              <a:lnRef idx="1">
+                                <a:schemeClr val="accent1"/>
+                              </a:lnRef>
+                              <a:fillRef idx="0">
+                                <a:schemeClr val="accent1"/>
+                              </a:fillRef>
+                              <a:effectRef idx="0">
+                                <a:schemeClr val="accent1"/>
+                              </a:effectRef>
+                              <a:fontRef idx="minor">
+                                <a:schemeClr val="tx1"/>
+                              </a:fontRef>
+                            </wps:style>
+                            <wps:bodyPr/>
+                          </wps:wsp>
+                        </wpg:grpSp>
+                        <wps:wsp>
+                          <wps:cNvPr id="281" name="Text Box 2"/>
+                          <wps:cNvSpPr txBox="1">
+                            <a:spLocks noChangeArrowheads="1"/>
+                          </wps:cNvSpPr>
+                          <wps:spPr bwMode="auto">
+                            <a:xfrm>
+                              <a:off x="0" y="1508760"/>
+                              <a:ext cx="930274" cy="436828"/>
+                            </a:xfrm>
+                            <a:prstGeom prst="rect">
+                              <a:avLst/>
+                            </a:prstGeom>
+                            <a:noFill/>
+                            <a:ln w="9525">
+                              <a:noFill/>
+                              <a:miter lim="800000"/>
+                              <a:headEnd/>
+                              <a:tailEnd/>
+                            </a:ln>
+                          </wps:spPr>
+                          <wps:txbx>
+                            <w:txbxContent>
+                              <w:p>
+                                <w:pPr>
+                                  <w:rPr>
+                                    <w:b/>
+                                    <w:bCs/>
+                                    <w:sz w:val="28"/>
+                                    <w:szCs w:val="28"/>
+                                  </w:rPr>
+                                </w:pPr>
+                                <w:r>
+                                  <w:rPr>
+                                    <w:b/>
+                                    <w:bCs/>
+                                    <w:sz w:val="28"/>
+                                    <w:szCs w:val="28"/>
+                                  </w:rPr>
+                                  <w:t>Database</w:t>
+                                </w:r>
+                              </w:p>
+                            </w:txbxContent>
+                          </wps:txbx>
+                          <wps:bodyPr rot="0" vert="horz" wrap="square" lIns="91440" tIns="45720" rIns="91440" bIns="45720" anchor="t" anchorCtr="0">
+                            <a:spAutoFit/>
+                          </wps:bodyPr>
+                        </wps:wsp>
+                      </wpg:grpSp>
+                      <wpg:grpSp>
+                        <wpg:cNvPr id="282" name="Group 282"/>
+                        <wpg:cNvGrpSpPr/>
+                        <wpg:grpSpPr>
+                          <a:xfrm>
+                            <a:off x="2026920" y="2301240"/>
+                            <a:ext cx="1805940" cy="784860"/>
+                            <a:chOff x="0" y="0"/>
+                            <a:chExt cx="1805940" cy="784860"/>
+                          </a:xfrm>
+                        </wpg:grpSpPr>
+                        <wps:wsp>
+                          <wps:cNvPr id="283" name="Oval 283"/>
+                          <wps:cNvSpPr/>
+                          <wps:spPr>
+                            <a:xfrm>
+                              <a:off x="0" y="0"/>
+                              <a:ext cx="1805940" cy="784860"/>
+                            </a:xfrm>
+                            <a:prstGeom prst="ellipse">
+                              <a:avLst/>
+                            </a:prstGeom>
+                            <a:noFill/>
+                            <a:ln>
+                              <a:solidFill>
+                                <a:schemeClr val="tx1"/>
+                              </a:solidFill>
+                            </a:ln>
+                          </wps:spPr>
+                          <wps:style>
+                            <a:lnRef idx="2">
+                              <a:schemeClr val="accent1">
+                                <a:shade val="50000"/>
+                              </a:schemeClr>
+                            </a:lnRef>
+                            <a:fillRef idx="1">
+                              <a:schemeClr val="accent1"/>
+                            </a:fillRef>
+                            <a:effectRef idx="0">
+                              <a:schemeClr val="accent1"/>
+                            </a:effectRef>
+                            <a:fontRef idx="minor">
+                              <a:schemeClr val="lt1"/>
+                            </a:fontRef>
+                          </wps:style>
+                          <wps:bodyPr rot="0" spcFirstLastPara="0" vertOverflow="overflow" horzOverflow="overflow" vert="horz" wrap="square" lIns="91440" tIns="45720" rIns="91440" bIns="45720" numCol="1" spcCol="0" rtlCol="0" fromWordArt="0" anchor="ctr" anchorCtr="0" forceAA="0" compatLnSpc="1">
+                            <a:prstTxWarp prst="textNoShape">
+                              <a:avLst/>
+                            </a:prstTxWarp>
+                            <a:noAutofit/>
+                          </wps:bodyPr>
+                        </wps:wsp>
+                        <wps:wsp>
+                          <wps:cNvPr id="284" name="Text Box 2"/>
+                          <wps:cNvSpPr txBox="1">
+                            <a:spLocks noChangeArrowheads="1"/>
+                          </wps:cNvSpPr>
+                          <wps:spPr bwMode="auto">
+                            <a:xfrm>
+                              <a:off x="6767" y="243840"/>
+                              <a:ext cx="1799173" cy="386778"/>
+                            </a:xfrm>
+                            <a:prstGeom prst="rect">
+                              <a:avLst/>
+                            </a:prstGeom>
+                            <a:noFill/>
+                            <a:ln w="9525">
+                              <a:noFill/>
+                              <a:miter lim="800000"/>
+                              <a:headEnd/>
+                              <a:tailEnd/>
+                            </a:ln>
+                          </wps:spPr>
+                          <wps:txbx>
+                            <w:txbxContent>
+                              <w:p>
+                                <w:pPr>
+                                  <w:jc w:val="center"/>
+                                  <w:rPr>
+                                    <w:b/>
+                                    <w:bCs/>
+                                  </w:rPr>
+                                </w:pPr>
+                                <w:r>
+                                  <w:rPr>
+                                    <w:b/>
+                                    <w:bCs/>
+                                  </w:rPr>
+                                  <w:t xml:space="preserve">Update </w:t>
+                                </w:r>
+                                <w:r>
+                                  <w:rPr>
+                                    <w:b/>
+                                    <w:bCs/>
+                                  </w:rPr>
+                                  <w:t>Menu</w:t>
+                                </w:r>
+                                <w:r>
+                                  <w:rPr>
+                                    <w:b/>
+                                    <w:bCs/>
+                                  </w:rPr>
+                                  <w:t xml:space="preserve"> in Database</w:t>
+                                </w:r>
+                              </w:p>
+                            </w:txbxContent>
+                          </wps:txbx>
+                          <wps:bodyPr rot="0" vert="horz" wrap="square" lIns="91440" tIns="45720" rIns="91440" bIns="45720" anchor="t" anchorCtr="0">
+                            <a:spAutoFit/>
+                          </wps:bodyPr>
+                        </wps:wsp>
+                      </wpg:grpSp>
+                      <wps:wsp>
+                        <wps:cNvPr id="285" name="Straight Connector 285"/>
+                        <wps:cNvCnPr>
+                          <a:stCxn id="269" idx="2"/>
+                        </wps:cNvCnPr>
+                        <wps:spPr>
+                          <a:xfrm flipH="1">
+                            <a:off x="2903220" y="1711891"/>
+                            <a:ext cx="22611" cy="589349"/>
+                          </a:xfrm>
+                          <a:prstGeom prst="line">
+                            <a:avLst/>
+                          </a:prstGeom>
+                          <a:ln w="12700">
+                            <a:solidFill>
+                              <a:schemeClr val="tx1"/>
+                            </a:solidFill>
+                          </a:ln>
+                        </wps:spPr>
+                        <wps:style>
+                          <a:lnRef idx="1">
+                            <a:schemeClr val="accent1"/>
+                          </a:lnRef>
+                          <a:fillRef idx="0">
+                            <a:schemeClr val="accent1"/>
+                          </a:fillRef>
+                          <a:effectRef idx="0">
+                            <a:schemeClr val="accent1"/>
+                          </a:effectRef>
+                          <a:fontRef idx="minor">
+                            <a:schemeClr val="tx1"/>
+                          </a:fontRef>
+                        </wps:style>
+                        <wps:bodyPr/>
+                      </wps:wsp>
+                      <wps:wsp>
+                        <wps:cNvPr id="286" name="Straight Connector 286"/>
+                        <wps:cNvCnPr/>
+                        <wps:spPr>
+                          <a:xfrm flipV="1">
+                            <a:off x="3832860" y="2545080"/>
+                            <a:ext cx="678009" cy="137160"/>
+                          </a:xfrm>
+                          <a:prstGeom prst="line">
+                            <a:avLst/>
+                          </a:prstGeom>
+                          <a:ln w="12700">
+                            <a:solidFill>
+                              <a:schemeClr val="tx1"/>
+                            </a:solidFill>
+                          </a:ln>
+                        </wps:spPr>
+                        <wps:style>
+                          <a:lnRef idx="1">
+                            <a:schemeClr val="accent1"/>
+                          </a:lnRef>
+                          <a:fillRef idx="0">
+                            <a:schemeClr val="accent1"/>
+                          </a:fillRef>
+                          <a:effectRef idx="0">
+                            <a:schemeClr val="accent1"/>
+                          </a:effectRef>
+                          <a:fontRef idx="minor">
+                            <a:schemeClr val="tx1"/>
+                          </a:fontRef>
+                        </wps:style>
+                        <wps:bodyPr/>
+                      </wps:wsp>
+                      <wps:wsp>
+                        <wps:cNvPr id="287" name="Straight Connector 287"/>
+                        <wps:cNvCnPr>
+                          <a:endCxn id="262" idx="2"/>
+                        </wps:cNvCnPr>
+                        <wps:spPr>
+                          <a:xfrm flipV="1">
+                            <a:off x="731520" y="499192"/>
+                            <a:ext cx="342900" cy="117394"/>
+                          </a:xfrm>
+                          <a:prstGeom prst="line">
+                            <a:avLst/>
+                          </a:prstGeom>
+                          <a:ln w="12700">
+                            <a:solidFill>
+                              <a:schemeClr val="tx1"/>
+                            </a:solidFill>
+                          </a:ln>
+                        </wps:spPr>
+                        <wps:style>
+                          <a:lnRef idx="1">
+                            <a:schemeClr val="accent1"/>
+                          </a:lnRef>
+                          <a:fillRef idx="0">
+                            <a:schemeClr val="accent1"/>
+                          </a:fillRef>
+                          <a:effectRef idx="0">
+                            <a:schemeClr val="accent1"/>
+                          </a:effectRef>
+                          <a:fontRef idx="minor">
+                            <a:schemeClr val="tx1"/>
+                          </a:fontRef>
+                        </wps:style>
+                        <wps:bodyPr/>
+                      </wps:wsp>
+                    </wpg:wgp>
+                  </a:graphicData>
+                </a:graphic>
+              </wp:anchor>
+            </w:drawing>
+          </mc:Choice>
+          <mc:Fallback>
+            <w:pict>
+              <v:group w14:anchorId="0157EF4D" id="Group 18" o:spid="_x0000_s1116" style="position:absolute;margin-left:-3.6pt;margin-top:29.8pt;width:408.6pt;height:279.15pt;z-index:251752448" coordsize="51898,35457" o:gfxdata="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">
+                <v:group id="Group 224" o:spid="_x0000_s1117" style="position:absolute;width:9302;height:19455" coordsize="9302,19455" o:gfxdata="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">
+                  <v:group id="Group 218" o:spid="_x0000_s1118" style="position:absolute;left:685;width:7544;height:14858" coordsize="7543,14858" o:gfxdata="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">
+                    <v:oval id="Oval 220" o:spid="_x0000_s1119" style="position:absolute;left:1828;width:3963;height:3961;visibility:visible;mso-wrap-style:square;v-text-anchor:middle" o:gfxdata="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" filled="f" strokecolor="black [3213]" strokeweight="1pt">
+                      <v:stroke joinstyle="miter"/>
+                    </v:oval>
+                    <v:line id="Straight Connector 222" o:spid="_x0000_s1120" style="position:absolute;flip:x;visibility:visible;mso-wrap-style:square" from="3733,3962" to="3733,10286" o:connectortype="straight" o:gfxdata="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" strokecolor="black [3213]" strokeweight="1pt">
+                      <v:stroke joinstyle="miter"/>
+                    </v:line>
+                    <v:line id="Straight Connector 256" o:spid="_x0000_s1121" style="position:absolute;visibility:visible;mso-wrap-style:square" from="0,4114" to="3657,7086" o:connectortype="straight" o:gfxdata="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" strokecolor="black [3213]" strokeweight="1pt">
+                      <v:stroke joinstyle="miter"/>
+                    </v:line>
+                    <v:line id="Straight Connector 257" o:spid="_x0000_s1122" style="position:absolute;flip:x;visibility:visible;mso-wrap-style:square" from="3657,3962" to="7543,7086" o:connectortype="straight" o:gfxdata="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" strokecolor="black [3213]" strokeweight="1pt">
+                      <v:stroke joinstyle="miter"/>
+                    </v:line>
+                    <v:line id="Straight Connector 258" o:spid="_x0000_s1123" style="position:absolute;flip:y;visibility:visible;mso-wrap-style:square" from="304,10210" to="3733,14477" o:connectortype="straight" o:gfxdata="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" strokecolor="black [3213]" strokeweight="1pt">
+                      <v:stroke joinstyle="miter"/>
+                    </v:line>
+                    <v:line id="Straight Connector 259" o:spid="_x0000_s1124" style="position:absolute;flip:x y;visibility:visible;mso-wrap-style:square" from="3733,10210" to="7543,14858" o:connectortype="straight" o:gfxdata="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" strokecolor="black [3213]" strokeweight="1pt">
+                      <v:stroke joinstyle="miter"/>
+                    </v:line>
+                  </v:group>
+                  <v:shape id="Text Box 2" o:spid="_x0000_s1125" type="#_x0000_t202" style="position:absolute;top:15087;width:9302;height:4368;visibility:visible;mso-wrap-style:square;v-text-anchor:top" o:gfxdata="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" filled="f" stroked="f">
+                    <v:textbox style="mso-fit-shape-to-text:t">
+                      <w:txbxContent>
+                        <w:p>
+                          <w:pPr>
+                            <w:rPr>
+                              <w:b/>
+                              <w:bCs/>
+                              <w:sz w:val="28"/>
+                              <w:szCs w:val="28"/>
+                            </w:rPr>
+                          </w:pPr>
+                          <w:r>
+                            <w:rPr>
+                              <w:b/>
+                              <w:bCs/>
+                              <w:sz w:val="28"/>
+                              <w:szCs w:val="28"/>
+                            </w:rPr>
+                            <w:t>Manager</w:t>
+                          </w:r>
+                        </w:p>
+                      </w:txbxContent>
+                    </v:textbox>
+                  </v:shape>
+                </v:group>
+                <v:group id="Group 261" o:spid="_x0000_s1126" style="position:absolute;left:10744;top:2057;width:18821;height:5869" coordorigin=",914" coordsize="18821,5868" o:gfxdata="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">
+                  <v:oval id="Oval 262" o:spid="_x0000_s1127" style="position:absolute;top:914;width:18059;height:5869;visibility:visible;mso-wrap-style:square;v-text-anchor:middle" o:gfxdata="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" filled="f" strokecolor="black [3213]" strokeweight="1pt">
+                    <v:stroke joinstyle="miter"/>
+                  </v:oval>
+                  <v:shape id="Text Box 2" o:spid="_x0000_s1128" type="#_x0000_t202" style="position:absolute;left:838;top:2158;width:17983;height:3860;visibility:visible;mso-wrap-style:square;v-text-anchor:top" o:gfxdata="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" filled="f" stroked="f">
+                    <v:textbox style="mso-fit-shape-to-text:t">
+                      <w:txbxContent>
+                        <w:p>
+                          <w:pPr>
+                            <w:rPr>
+                              <w:b/>
+                              <w:bCs/>
+                            </w:rPr>
+                          </w:pPr>
+                          <w:r>
+                            <w:rPr>
+                              <w:b/>
+                              <w:bCs/>
+                            </w:rPr>
+                            <w:t xml:space="preserve">Navigate to </w:t>
+                          </w:r>
+                          <w:r>
+                            <w:rPr>
+                              <w:b/>
+                              <w:bCs/>
+                            </w:rPr>
+                            <w:t>Menu</w:t>
+                          </w:r>
+                          <w:r>
+                            <w:rPr>
+                              <w:b/>
+                              <w:bCs/>
+                            </w:rPr>
+                            <w:t xml:space="preserve"> Page</w:t>
+                          </w:r>
+                        </w:p>
+                      </w:txbxContent>
+                    </v:textbox>
+                  </v:shape>
+                </v:group>
+                <v:group id="Group 264" o:spid="_x0000_s1129" style="position:absolute;left:33296;top:2667;width:11812;height:5080" coordorigin="-460,1753" coordsize="11816,5079" o:gfxdata="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">
+                  <v:oval id="Oval 265" o:spid="_x0000_s1130" style="position:absolute;left:304;top:1753;width:10367;height:5079;visibility:visible;mso-wrap-style:square;v-text-anchor:middle" o:gfxdata="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" filled="f" strokecolor="black [3213]" strokeweight="1pt">
+                    <v:stroke joinstyle="miter"/>
+                  </v:oval>
+                  <v:shape id="Text Box 2" o:spid="_x0000_s1131" type="#_x0000_t202" style="position:absolute;left:-460;top:2888;width:11816;height:3868;visibility:visible;mso-wrap-style:square;v-text-anchor:top" o:gfxdata="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" filled="f" stroked="f">
+                    <v:textbox style="mso-fit-shape-to-text:t">
+                      <w:txbxContent>
+                        <w:p>
+                          <w:pPr>
+                            <w:jc w:val="center"/>
+                            <w:rPr>
+                              <w:b/>
+                              <w:bCs/>
+                            </w:rPr>
+                          </w:pPr>
+                          <w:r>
+                            <w:rPr>
+                              <w:b/>
+                              <w:bCs/>
+                            </w:rPr>
+                            <w:t>Save changes</w:t>
+                          </w:r>
+                        </w:p>
+                      </w:txbxContent>
+                    </v:textbox>
+                  </v:shape>
+                </v:group>
+                <v:group id="Group 267" o:spid="_x0000_s1132" style="position:absolute;left:24684;top:12422;width:8920;height:4696" coordorigin="1901,-455" coordsize="8919,4696" o:gfxdata="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">
+                  <v:oval id="Oval 268" o:spid="_x0000_s1133" style="position:absolute;left:1901;top:-455;width:8919;height:4420;visibility:visible;mso-wrap-style:square;v-text-anchor:middle" o:gfxdata="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" filled="f" strokecolor="black [3213]" strokeweight="1pt">
+                    <v:stroke joinstyle="miter"/>
+                  </v:oval>
+                  <v:shape id="Text Box 2" o:spid="_x0000_s1134" type="#_x0000_t202" style="position:absolute;left:2282;top:380;width:8384;height:3861;visibility:visible;mso-wrap-style:square;v-text-anchor:top" o:gfxdata="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" filled="f" stroked="f">
+                    <v:textbox style="mso-fit-shape-to-text:t">
+                      <w:txbxContent>
+                        <w:p>
+                          <w:pPr>
+                            <w:rPr>
+                              <w:b/>
+                              <w:bCs/>
+                            </w:rPr>
+                          </w:pPr>
+                          <w:r>
+                            <w:rPr>
+                              <w:b/>
+                              <w:bCs/>
+                            </w:rPr>
+                            <w:t>Edit Menu</w:t>
+                          </w:r>
+                        </w:p>
+                      </w:txbxContent>
+                    </v:textbox>
+                  </v:shape>
+                </v:group>
+                <v:line id="Straight Connector 270" o:spid="_x0000_s1135" style="position:absolute;visibility:visible;mso-wrap-style:square" from="22405,8230" to="25222,13188" o:connectortype="straight" o:gfxdata="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" strokecolor="black [3213]" strokeweight="1pt">
+                  <v:stroke joinstyle="miter"/>
+                </v:line>
+                <v:shape id="Straight Arrow Connector 271" o:spid="_x0000_s1136" type="#_x0000_t32" style="position:absolute;left:33604;top:8382;width:4267;height:5181;flip:x;visibility:visible;mso-wrap-style:square" o:connectortype="straight" o:gfxdata="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" strokecolor="black [3213]" strokeweight="1pt">
+                  <v:stroke dashstyle="3 1" endarrow="block" joinstyle="miter"/>
+                </v:shape>
+                <v:shape id="Text Box 2" o:spid="_x0000_s1137" type="#_x0000_t202" style="position:absolute;left:35128;top:10287;width:9753;height:3194;visibility:visible;mso-wrap-style:square;v-text-anchor:top" o:gfxdata="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" filled="f" stroked="f">
+                  <v:textbox>
+                    <w:txbxContent>
+                      <w:p>
+                        <w:pPr>
+                          <w:rPr>
+                            <w:color w:val="FFFFFF" w:themeColor="background1"/>
+                            <w14:textFill>
+                              <w14:noFill/>
+                            </w14:textFill>
+                          </w:rPr>
+                        </w:pPr>
+                        <w:r>
+                          <w:t>&lt;&lt;includes&gt;&gt;</w:t>
+                        </w:r>
+                      </w:p>
+                    </w:txbxContent>
+                  </v:textbox>
+                </v:shape>
+                <v:group id="Group 273" o:spid="_x0000_s1138" style="position:absolute;left:42595;top:16002;width:9303;height:19455" coordsize="9302,19455" o:gfxdata="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">
+                  <v:group id="Group 274" o:spid="_x0000_s1139" style="position:absolute;left:685;width:7544;height:14858" coordsize="7543,14858" o:gfxdata="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">
+                    <v:oval id="Oval 275" o:spid="_x0000_s1140" style="position:absolute;left:1828;width:3963;height:3961;visibility:visible;mso-wrap-style:square;v-text-anchor:middle" o:gfxdata="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" filled="f" strokecolor="black [3213]" strokeweight="1pt">
+                      <v:stroke joinstyle="miter"/>
+                    </v:oval>
+                    <v:line id="Straight Connector 276" o:spid="_x0000_s1141" style="position:absolute;flip:x;visibility:visible;mso-wrap-style:square" from="3733,3962" to="3733,10286" o:connectortype="straight" o:gfxdata="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" strokecolor="black [3213]" strokeweight="1pt">
+                      <v:stroke joinstyle="miter"/>
+                    </v:line>
+                    <v:line id="Straight Connector 277" o:spid="_x0000_s1142" style="position:absolute;visibility:visible;mso-wrap-style:square" from="0,4114" to="3657,7086" o:connectortype="straight" o:gfxdata="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" strokecolor="black [3213]" strokeweight="1pt">
+                      <v:stroke joinstyle="miter"/>
+                    </v:line>
+                    <v:line id="Straight Connector 278" o:spid="_x0000_s1143" style="position:absolute;flip:x;visibility:visible;mso-wrap-style:square" from="3657,3962" to="7543,7086" o:connectortype="straight" o:gfxdata="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" strokecolor="black [3213]" strokeweight="1pt">
+                      <v:stroke joinstyle="miter"/>
+                    </v:line>
+                    <v:line id="Straight Connector 279" o:spid="_x0000_s1144" style="position:absolute;flip:y;visibility:visible;mso-wrap-style:square" from="304,10210" to="3733,14477" o:connectortype="straight" o:gfxdata="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" strokecolor="black [3213]" strokeweight="1pt">
+                      <v:stroke joinstyle="miter"/>
+                    </v:line>
+                    <v:line id="Straight Connector 280" o:spid="_x0000_s1145" style="position:absolute;flip:x y;visibility:visible;mso-wrap-style:square" from="3733,10210" to="7543,14858" o:connectortype="straight" o:gfxdata="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" strokecolor="black [3213]" strokeweight="1pt">
+                      <v:stroke joinstyle="miter"/>
+                    </v:line>
+                  </v:group>
+                  <v:shape id="Text Box 2" o:spid="_x0000_s1146" type="#_x0000_t202" style="position:absolute;top:15087;width:9302;height:4368;visibility:visible;mso-wrap-style:square;v-text-anchor:top" o:gfxdata="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" filled="f" stroked="f">
+                    <v:textbox style="mso-fit-shape-to-text:t">
+                      <w:txbxContent>
+                        <w:p>
+                          <w:pPr>
+                            <w:rPr>
+                              <w:b/>
+                              <w:bCs/>
+                              <w:sz w:val="28"/>
+                              <w:szCs w:val="28"/>
+                            </w:rPr>
+                          </w:pPr>
+                          <w:r>
+                            <w:rPr>
+                              <w:b/>
+                              <w:bCs/>
+                              <w:sz w:val="28"/>
+                              <w:szCs w:val="28"/>
+                            </w:rPr>
+                            <w:t>Database</w:t>
+                          </w:r>
+                        </w:p>
+                      </w:txbxContent>
+                    </v:textbox>
+                  </v:shape>
+                </v:group>
+                <v:group id="Group 282" o:spid="_x0000_s1147" style="position:absolute;left:20269;top:23012;width:18059;height:7849" coordsize="18059,7848" o:gfxdata="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">
+                  <v:oval id="Oval 283" o:spid="_x0000_s1148" style="position:absolute;width:18059;height:7848;visibility:visible;mso-wrap-style:square;v-text-anchor:middle" o:gfxdata="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" filled="f" strokecolor="black [3213]" strokeweight="1pt">
+                    <v:stroke joinstyle="miter"/>
+                  </v:oval>
+                  <v:shape id="Text Box 2" o:spid="_x0000_s1149" type="#_x0000_t202" style="position:absolute;left:67;top:2438;width:17992;height:3868;visibility:visible;mso-wrap-style:square;v-text-anchor:top" o:gfxdata="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" filled="f" stroked="f">
+                    <v:textbox style="mso-fit-shape-to-text:t">
+                      <w:txbxContent>
+                        <w:p>
+                          <w:pPr>
+                            <w:jc w:val="center"/>
+                            <w:rPr>
+                              <w:b/>
+                              <w:bCs/>
+                            </w:rPr>
+                          </w:pPr>
+                          <w:r>
+                            <w:rPr>
+                              <w:b/>
+                              <w:bCs/>
+                            </w:rPr>
+                            <w:t xml:space="preserve">Update </w:t>
+                          </w:r>
+                          <w:r>
+                            <w:rPr>
+                              <w:b/>
+                              <w:bCs/>
+                            </w:rPr>
+                            <w:t>Menu</w:t>
+                          </w:r>
+                          <w:r>
+                            <w:rPr>
+                              <w:b/>
+                              <w:bCs/>
+                            </w:rPr>
+                            <w:t xml:space="preserve"> in Database</w:t>
+                          </w:r>
+                        </w:p>
+                      </w:txbxContent>
+                    </v:textbox>
+                  </v:shape>
+                </v:group>
+                <v:line id="Straight Connector 285" o:spid="_x0000_s1150" style="position:absolute;flip:x;visibility:visible;mso-wrap-style:square" from="29032,17118" to="29258,23012" o:connectortype="straight" o:gfxdata="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" strokecolor="black [3213]" strokeweight="1pt">
+                  <v:stroke joinstyle="miter"/>
+                </v:line>
+                <v:line id="Straight Connector 286" o:spid="_x0000_s1151" style="position:absolute;flip:y;visibility:visible;mso-wrap-style:square" from="38328,25450" to="45108,26822" o:connectortype="straight" o:gfxdata="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" strokecolor="black [3213]" strokeweight="1pt">
+                  <v:stroke joinstyle="miter"/>
+                </v:line>
+                <v:line id="Straight Connector 287" o:spid="_x0000_s1152" style="position:absolute;flip:y;visibility:visible;mso-wrap-style:square" from="7315,4991" to="10744,6165" o:connectortype="straight" o:gfxdata="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" strokecolor="black [3213]" strokeweight="1pt">
+                  <v:stroke joinstyle="miter"/>
+                </v:line>
+              </v:group>
+            </w:pict>
+          </mc:Fallback>
+        </mc:AlternateContent>
+      </w:r>
+    </w:p>
     <w:sectPr>
       <w:pgSz w:w="12240" w:h="15840"/>
       <w:pgMar w:top="1440" w:right="1440" w:bottom="1440" w:left="1440" w:header="720" w:footer="720" w:gutter="0"/>
@@ -4337,7 +6168,7 @@
 <file path=word/numbering.xml><?xml version="1.0" encoding="utf-8"?>
 <w:numbering xmlns:wpc="http://schemas.microsoft.com/office/word/2010/wordprocessingCanvas" xmlns:cx="http://schemas.microsoft.com/office/drawing/2014/chartex" xmlns:cx1="http://schemas.microsoft.com/office/drawing/2015/9/8/chartex" xmlns:cx2="http://schemas.microsoft.com/office/drawing/2015/10/21/chartex" xmlns:cx3="http://schemas.microsoft.com/office/drawing/2016/5/9/chartex" xmlns:cx4="http://schemas.microsoft.com/office/drawing/2016/5/10/chartex" xmlns:cx5="http://schemas.microsoft.com/office/drawing/2016/5/11/chartex" xmlns:cx6="http://schemas.microsoft.com/office/drawing/2016/5/12/chartex" xmlns:cx7="http://schemas.microsoft.com/office/drawing/2016/5/13/chartex" xmlns:cx8="http://schemas.microsoft.com/office/drawing/2016/5/14/chartex" xmlns:mc="http://schemas.openxmlformats.org/markup-compatibility/2006" xmlns:aink="http://schemas.microsoft.com/office/drawing/2016/ink" xmlns:am3d="http://schemas.microsoft.com/office/drawing/2017/model3d" xmlns:o="urn:schemas-microsoft-com:office:office" xmlns:r="http://schemas.openxmlformats.org/officeDocument/2006/relationships" xmlns:m="http://schemas.openxmlformats.org/officeDocument/2006/math" xmlns:v="urn:schemas-microsoft-com:vml" xmlns:wp14="http://schemas.microsoft.com/office/word/2010/wordprocessingDrawing" xmlns:wp="http://schemas.openxmlformats.org/drawingml/2006/wordprocessingDrawing" xmlns:w10="urn:schemas-microsoft-com:office:word" xmlns:w="http://schemas.openxmlformats.org/wordprocessingml/2006/main" xmlns:w14="http://schemas.microsoft.com/office/word/2010/wordml" xmlns:w15="http://schemas.microsoft.com/office/word/2012/wordml" xmlns:w16cex="http://schemas.microsoft.com/office/word/2018/wordml/cex" xmlns:w16cid="http://schemas.microsoft.com/office/word/2016/wordml/cid" xmlns:w16="http://schemas.microsoft.com/office/word/2018/wordml" xmlns:w16se="http://schemas.microsoft.com/office/word/2015/wordml/symex" xmlns:wpg="http://schemas.microsoft.com/office/word/2010/wordprocessingGroup" xmlns:wpi="http://schemas.microsoft.com/office/word/2010/wordprocessingInk" xmlns:wne="http://schemas.microsoft.com/office/word/2006/wordml" xmlns:wps="http://schemas.microsoft.com/office/word/2010/wordprocessingShape" mc:Ignorable="w14 w15 w16se w16cid w16 w16cex wp14">
   <w:abstractNum w:abstractNumId="0" w15:restartNumberingAfterBreak="0">
-    <w:nsid w:val="1CBE5D47"/>
+    <w:nsid w:val="00527A03"/>
     <w:multiLevelType w:val="hybridMultilevel"/>
     <w:tmpl w:val="89E6D81E"/>
     <w:lvl w:ilvl="0" w:tplc="4BB6EA8A">
@@ -4450,6 +6281,119 @@
     </w:lvl>
   </w:abstractNum>
   <w:abstractNum w:abstractNumId="1" w15:restartNumberingAfterBreak="0">
+    <w:nsid w:val="1CBE5D47"/>
+    <w:multiLevelType w:val="hybridMultilevel"/>
+    <w:tmpl w:val="89E6D81E"/>
+    <w:lvl w:ilvl="0" w:tplc="4BB6EA8A">
+      <w:start w:val="1"/>
+      <w:numFmt w:val="decimal"/>
+      <w:lvlText w:val="%1."/>
+      <w:lvlJc w:val="left"/>
+      <w:pPr>
+        <w:ind w:left="720" w:hanging="360"/>
+      </w:pPr>
+      <w:rPr>
+        <w:rFonts w:hint="default"/>
+      </w:rPr>
+    </w:lvl>
+    <w:lvl w:ilvl="1" w:tplc="04090003" w:tentative="1">
+      <w:start w:val="1"/>
+      <w:numFmt w:val="bullet"/>
+      <w:lvlText w:val="o"/>
+      <w:lvlJc w:val="left"/>
+      <w:pPr>
+        <w:ind w:left="1440" w:hanging="360"/>
+      </w:pPr>
+      <w:rPr>
+        <w:rFonts w:ascii="Courier New" w:hAnsi="Courier New" w:cs="Courier New" w:hint="default"/>
+      </w:rPr>
+    </w:lvl>
+    <w:lvl w:ilvl="2" w:tplc="04090005" w:tentative="1">
+      <w:start w:val="1"/>
+      <w:numFmt w:val="bullet"/>
+      <w:lvlText w:val=""/>
+      <w:lvlJc w:val="left"/>
+      <w:pPr>
+        <w:ind w:left="2160" w:hanging="360"/>
+      </w:pPr>
+      <w:rPr>
+        <w:rFonts w:ascii="Wingdings" w:hAnsi="Wingdings" w:hint="default"/>
+      </w:rPr>
+    </w:lvl>
+    <w:lvl w:ilvl="3" w:tplc="04090001" w:tentative="1">
+      <w:start w:val="1"/>
+      <w:numFmt w:val="bullet"/>
+      <w:lvlText w:val=""/>
+      <w:lvlJc w:val="left"/>
+      <w:pPr>
+        <w:ind w:left="2880" w:hanging="360"/>
+      </w:pPr>
+      <w:rPr>
+        <w:rFonts w:ascii="Symbol" w:hAnsi="Symbol" w:hint="default"/>
+      </w:rPr>
+    </w:lvl>
+    <w:lvl w:ilvl="4" w:tplc="04090003" w:tentative="1">
+      <w:start w:val="1"/>
+      <w:numFmt w:val="bullet"/>
+      <w:lvlText w:val="o"/>
+      <w:lvlJc w:val="left"/>
+      <w:pPr>
+        <w:ind w:left="3600" w:hanging="360"/>
+      </w:pPr>
+      <w:rPr>
+        <w:rFonts w:ascii="Courier New" w:hAnsi="Courier New" w:cs="Courier New" w:hint="default"/>
+      </w:rPr>
+    </w:lvl>
+    <w:lvl w:ilvl="5" w:tplc="04090005" w:tentative="1">
+      <w:start w:val="1"/>
+      <w:numFmt w:val="bullet"/>
+      <w:lvlText w:val=""/>
+      <w:lvlJc w:val="left"/>
+      <w:pPr>
+        <w:ind w:left="4320" w:hanging="360"/>
+      </w:pPr>
+      <w:rPr>
+        <w:rFonts w:ascii="Wingdings" w:hAnsi="Wingdings" w:hint="default"/>
+      </w:rPr>
+    </w:lvl>
+    <w:lvl w:ilvl="6" w:tplc="04090001" w:tentative="1">
+      <w:start w:val="1"/>
+      <w:numFmt w:val="bullet"/>
+      <w:lvlText w:val=""/>
+      <w:lvlJc w:val="left"/>
+      <w:pPr>
+        <w:ind w:left="5040" w:hanging="360"/>
+      </w:pPr>
+      <w:rPr>
+        <w:rFonts w:ascii="Symbol" w:hAnsi="Symbol" w:hint="default"/>
+      </w:rPr>
+    </w:lvl>
+    <w:lvl w:ilvl="7" w:tplc="04090003" w:tentative="1">
+      <w:start w:val="1"/>
+      <w:numFmt w:val="bullet"/>
+      <w:lvlText w:val="o"/>
+      <w:lvlJc w:val="left"/>
+      <w:pPr>
+        <w:ind w:left="5760" w:hanging="360"/>
+      </w:pPr>
+      <w:rPr>
+        <w:rFonts w:ascii="Courier New" w:hAnsi="Courier New" w:cs="Courier New" w:hint="default"/>
+      </w:rPr>
+    </w:lvl>
+    <w:lvl w:ilvl="8" w:tplc="04090005" w:tentative="1">
+      <w:start w:val="1"/>
+      <w:numFmt w:val="bullet"/>
+      <w:lvlText w:val=""/>
+      <w:lvlJc w:val="left"/>
+      <w:pPr>
+        <w:ind w:left="6480" w:hanging="360"/>
+      </w:pPr>
+      <w:rPr>
+        <w:rFonts w:ascii="Wingdings" w:hAnsi="Wingdings" w:hint="default"/>
+      </w:rPr>
+    </w:lvl>
+  </w:abstractNum>
+  <w:abstractNum w:abstractNumId="2" w15:restartNumberingAfterBreak="0">
     <w:nsid w:val="3356356E"/>
     <w:multiLevelType w:val="hybridMultilevel"/>
     <w:tmpl w:val="4210EE80"/>
@@ -4561,7 +6505,7 @@
       </w:rPr>
     </w:lvl>
   </w:abstractNum>
-  <w:abstractNum w:abstractNumId="2" w15:restartNumberingAfterBreak="0">
+  <w:abstractNum w:abstractNumId="3" w15:restartNumberingAfterBreak="0">
     <w:nsid w:val="7AF25EFF"/>
     <w:multiLevelType w:val="hybridMultilevel"/>
     <w:tmpl w:val="2FFC2BC4"/>
@@ -4675,12 +6619,15 @@
     </w:lvl>
   </w:abstractNum>
   <w:num w:numId="1">
+    <w:abstractNumId w:val="2"/>
+  </w:num>
+  <w:num w:numId="2">
+    <w:abstractNumId w:val="3"/>
+  </w:num>
+  <w:num w:numId="3">
     <w:abstractNumId w:val="1"/>
   </w:num>
-  <w:num w:numId="2">
-    <w:abstractNumId w:val="2"/>
-  </w:num>
-  <w:num w:numId="3">
+  <w:num w:numId="4">
     <w:abstractNumId w:val="0"/>
   </w:num>
 </w:numbering>

</xml_diff>

<commit_message>
Updated use case diagrams, created first 2 activity diagrams
</commit_message>
<xml_diff>
--- a/docs/Use Case Diagrams.docx
+++ b/docs/Use Case Diagrams.docx
@@ -2905,18 +2905,30 @@
       <w:pPr>
         <w:rPr>
           <w:rFonts w:ascii="Arial" w:hAnsi="Arial" w:cs="Arial"/>
-          <w:sz w:val="24"/>
-          <w:szCs w:val="24"/>
-        </w:rPr>
-      </w:pPr>
-      <w:r>
-        <w:rPr>
-          <w:rFonts w:ascii="Arial" w:hAnsi="Arial" w:cs="Arial"/>
           <w:i/>
           <w:iCs/>
           <w:sz w:val="24"/>
           <w:szCs w:val="24"/>
         </w:rPr>
+      </w:pPr>
+    </w:p>
+    <w:p>
+      <w:pPr>
+        <w:rPr>
+          <w:rFonts w:ascii="Arial" w:hAnsi="Arial" w:cs="Arial"/>
+          <w:sz w:val="24"/>
+          <w:szCs w:val="24"/>
+        </w:rPr>
+      </w:pPr>
+      <w:r>
+        <w:rPr>
+          <w:rFonts w:ascii="Arial" w:hAnsi="Arial" w:cs="Arial"/>
+          <w:i/>
+          <w:iCs/>
+          <w:sz w:val="24"/>
+          <w:szCs w:val="24"/>
+        </w:rPr>
+        <w:lastRenderedPageBreak/>
         <w:t xml:space="preserve">Name: </w:t>
       </w:r>
       <w:r>
@@ -2944,7 +2956,6 @@
           <w:sz w:val="24"/>
           <w:szCs w:val="24"/>
         </w:rPr>
-        <w:lastRenderedPageBreak/>
         <w:t xml:space="preserve">Participating Actors: </w:t>
       </w:r>
       <w:r>
@@ -4759,6 +4770,7 @@
           <w:sz w:val="24"/>
           <w:szCs w:val="24"/>
         </w:rPr>
+        <w:lastRenderedPageBreak/>
         <w:t xml:space="preserve">Name: </w:t>
       </w:r>
       <w:r>
@@ -4786,7 +4798,6 @@
           <w:sz w:val="24"/>
           <w:szCs w:val="24"/>
         </w:rPr>
-        <w:lastRenderedPageBreak/>
         <w:t xml:space="preserve">Participating Actors: </w:t>
       </w:r>
       <w:r>
@@ -6653,6 +6664,7 @@
           <w:sz w:val="24"/>
           <w:szCs w:val="24"/>
         </w:rPr>
+        <w:lastRenderedPageBreak/>
         <w:t xml:space="preserve">Name: </w:t>
       </w:r>
       <w:r>
@@ -6680,7 +6692,6 @@
           <w:sz w:val="24"/>
           <w:szCs w:val="24"/>
         </w:rPr>
-        <w:lastRenderedPageBreak/>
         <w:t xml:space="preserve">Participating Actors: </w:t>
       </w:r>
       <w:r>
@@ -8835,18 +8846,41 @@
       <w:pPr>
         <w:rPr>
           <w:rFonts w:ascii="Arial" w:hAnsi="Arial" w:cs="Arial"/>
-          <w:sz w:val="24"/>
-          <w:szCs w:val="24"/>
-        </w:rPr>
-      </w:pPr>
-      <w:r>
-        <w:rPr>
-          <w:rFonts w:ascii="Arial" w:hAnsi="Arial" w:cs="Arial"/>
           <w:i/>
           <w:iCs/>
           <w:sz w:val="24"/>
           <w:szCs w:val="24"/>
         </w:rPr>
+      </w:pPr>
+    </w:p>
+    <w:p>
+      <w:pPr>
+        <w:rPr>
+          <w:rFonts w:ascii="Arial" w:hAnsi="Arial" w:cs="Arial"/>
+          <w:i/>
+          <w:iCs/>
+          <w:sz w:val="24"/>
+          <w:szCs w:val="24"/>
+        </w:rPr>
+      </w:pPr>
+    </w:p>
+    <w:p>
+      <w:pPr>
+        <w:rPr>
+          <w:rFonts w:ascii="Arial" w:hAnsi="Arial" w:cs="Arial"/>
+          <w:sz w:val="24"/>
+          <w:szCs w:val="24"/>
+        </w:rPr>
+      </w:pPr>
+      <w:r>
+        <w:rPr>
+          <w:rFonts w:ascii="Arial" w:hAnsi="Arial" w:cs="Arial"/>
+          <w:i/>
+          <w:iCs/>
+          <w:sz w:val="24"/>
+          <w:szCs w:val="24"/>
+        </w:rPr>
+        <w:lastRenderedPageBreak/>
         <w:t xml:space="preserve">Name: </w:t>
       </w:r>
       <w:r>
@@ -8925,16 +8959,7 @@
           <w:sz w:val="24"/>
           <w:szCs w:val="24"/>
         </w:rPr>
-        <w:lastRenderedPageBreak/>
-        <w:t>Cus</w:t>
-      </w:r>
-      <w:r>
-        <w:rPr>
-          <w:rFonts w:ascii="Arial" w:hAnsi="Arial" w:cs="Arial"/>
-          <w:sz w:val="24"/>
-          <w:szCs w:val="24"/>
-        </w:rPr>
-        <w:t>tomer selects ‘order bagel’</w:t>
+        <w:t>Customer selects ‘order bagel’</w:t>
       </w:r>
     </w:p>
     <w:p>
@@ -9042,15 +9067,7 @@
           <w:sz w:val="24"/>
           <w:szCs w:val="24"/>
         </w:rPr>
-        <w:t>Customer selects ‘</w:t>
-      </w:r>
-      <w:r>
-        <w:rPr>
-          <w:rFonts w:ascii="Arial" w:hAnsi="Arial" w:cs="Arial"/>
-          <w:sz w:val="24"/>
-          <w:szCs w:val="24"/>
-        </w:rPr>
-        <w:t>order bagel’</w:t>
+        <w:t>Customer selects ‘order bagel’</w:t>
       </w:r>
     </w:p>
     <w:p>
@@ -9072,15 +9089,7 @@
           <w:sz w:val="24"/>
           <w:szCs w:val="24"/>
         </w:rPr>
-        <w:t xml:space="preserve">Customer </w:t>
-      </w:r>
-      <w:r>
-        <w:rPr>
-          <w:rFonts w:ascii="Arial" w:hAnsi="Arial" w:cs="Arial"/>
-          <w:sz w:val="24"/>
-          <w:szCs w:val="24"/>
-        </w:rPr>
-        <w:t>gives order information</w:t>
+        <w:t>Customer gives order information</w:t>
       </w:r>
     </w:p>
     <w:p>
@@ -9102,23 +9111,7 @@
           <w:sz w:val="24"/>
           <w:szCs w:val="24"/>
         </w:rPr>
-        <w:t>Customer clicks ‘</w:t>
-      </w:r>
-      <w:r>
-        <w:rPr>
-          <w:rFonts w:ascii="Arial" w:hAnsi="Arial" w:cs="Arial"/>
-          <w:sz w:val="24"/>
-          <w:szCs w:val="24"/>
-        </w:rPr>
-        <w:t>place order</w:t>
-      </w:r>
-      <w:r>
-        <w:rPr>
-          <w:rFonts w:ascii="Arial" w:hAnsi="Arial" w:cs="Arial"/>
-          <w:sz w:val="24"/>
-          <w:szCs w:val="24"/>
-        </w:rPr>
-        <w:t>’</w:t>
+        <w:t>Customer clicks ‘place order’</w:t>
       </w:r>
     </w:p>
     <w:p>
@@ -9140,15 +9133,7 @@
           <w:sz w:val="24"/>
           <w:szCs w:val="24"/>
         </w:rPr>
-        <w:t>Database updates</w:t>
-      </w:r>
-      <w:r>
-        <w:rPr>
-          <w:rFonts w:ascii="Arial" w:hAnsi="Arial" w:cs="Arial"/>
-          <w:sz w:val="24"/>
-          <w:szCs w:val="24"/>
-        </w:rPr>
-        <w:t xml:space="preserve"> order history</w:t>
+        <w:t>Database updates order history</w:t>
       </w:r>
     </w:p>
     <w:p>
@@ -11112,6 +11097,7 @@
           <w:sz w:val="24"/>
           <w:szCs w:val="24"/>
         </w:rPr>
+        <w:lastRenderedPageBreak/>
         <w:t xml:space="preserve">Name: </w:t>
       </w:r>
       <w:r>
@@ -11214,32 +11200,7 @@
           <w:sz w:val="24"/>
           <w:szCs w:val="24"/>
         </w:rPr>
-        <w:lastRenderedPageBreak/>
-        <w:t>Customer selects ‘</w:t>
-      </w:r>
-      <w:r>
-        <w:rPr>
-          <w:rFonts w:ascii="Arial" w:hAnsi="Arial" w:cs="Arial"/>
-          <w:sz w:val="24"/>
-          <w:szCs w:val="24"/>
-        </w:rPr>
-        <w:t>Add money</w:t>
-      </w:r>
-      <w:r>
-        <w:rPr>
-          <w:rFonts w:ascii="Arial" w:hAnsi="Arial" w:cs="Arial"/>
-          <w:sz w:val="24"/>
-          <w:szCs w:val="24"/>
-        </w:rPr>
-        <w:t>’</w:t>
-      </w:r>
-      <w:r>
-        <w:rPr>
-          <w:rFonts w:ascii="Arial" w:hAnsi="Arial" w:cs="Arial"/>
-          <w:sz w:val="24"/>
-          <w:szCs w:val="24"/>
-        </w:rPr>
-        <w:t xml:space="preserve"> in the account information page</w:t>
+        <w:t>Customer selects ‘Add money’ in the account information page</w:t>
       </w:r>
     </w:p>
     <w:p>
@@ -11282,23 +11243,7 @@
           <w:sz w:val="24"/>
           <w:szCs w:val="24"/>
         </w:rPr>
-        <w:t>Customer selects ‘</w:t>
-      </w:r>
-      <w:r>
-        <w:rPr>
-          <w:rFonts w:ascii="Arial" w:hAnsi="Arial" w:cs="Arial"/>
-          <w:sz w:val="24"/>
-          <w:szCs w:val="24"/>
-        </w:rPr>
-        <w:t>confirm</w:t>
-      </w:r>
-      <w:r>
-        <w:rPr>
-          <w:rFonts w:ascii="Arial" w:hAnsi="Arial" w:cs="Arial"/>
-          <w:sz w:val="24"/>
-          <w:szCs w:val="24"/>
-        </w:rPr>
-        <w:t>’</w:t>
+        <w:t>Customer selects ‘confirm’</w:t>
       </w:r>
     </w:p>
     <w:p>
@@ -11363,15 +11308,7 @@
           <w:sz w:val="24"/>
           <w:szCs w:val="24"/>
         </w:rPr>
-        <w:t xml:space="preserve">Customer </w:t>
-      </w:r>
-      <w:r>
-        <w:rPr>
-          <w:rFonts w:ascii="Arial" w:hAnsi="Arial" w:cs="Arial"/>
-          <w:sz w:val="24"/>
-          <w:szCs w:val="24"/>
-        </w:rPr>
-        <w:t>navigates to account information page</w:t>
+        <w:t>Customer navigates to account information page</w:t>
       </w:r>
     </w:p>
     <w:p>
@@ -11393,15 +11330,7 @@
           <w:sz w:val="24"/>
           <w:szCs w:val="24"/>
         </w:rPr>
-        <w:t xml:space="preserve">Customer </w:t>
-      </w:r>
-      <w:r>
-        <w:rPr>
-          <w:rFonts w:ascii="Arial" w:hAnsi="Arial" w:cs="Arial"/>
-          <w:sz w:val="24"/>
-          <w:szCs w:val="24"/>
-        </w:rPr>
-        <w:t>selects ‘add money’</w:t>
+        <w:t>Customer selects ‘add money’</w:t>
       </w:r>
     </w:p>
     <w:p>
@@ -11423,15 +11352,7 @@
           <w:sz w:val="24"/>
           <w:szCs w:val="24"/>
         </w:rPr>
-        <w:t xml:space="preserve">Customer </w:t>
-      </w:r>
-      <w:r>
-        <w:rPr>
-          <w:rFonts w:ascii="Arial" w:hAnsi="Arial" w:cs="Arial"/>
-          <w:sz w:val="24"/>
-          <w:szCs w:val="24"/>
-        </w:rPr>
-        <w:t>selects an amount to add</w:t>
+        <w:t>Customer selects an amount to add</w:t>
       </w:r>
     </w:p>
     <w:p>
@@ -11984,14 +11905,7 @@
                                         <w:b/>
                                         <w:bCs/>
                                       </w:rPr>
-                                      <w:t xml:space="preserve">Select </w:t>
-                                    </w:r>
-                                    <w:r>
-                                      <w:rPr>
-                                        <w:b/>
-                                        <w:bCs/>
-                                      </w:rPr>
-                                      <w:t>‘add money’</w:t>
+                                      <w:t>Select ‘add money’</w:t>
                                     </w:r>
                                   </w:p>
                                 </w:txbxContent>
@@ -12380,21 +12294,7 @@
                                         <w:b/>
                                         <w:bCs/>
                                       </w:rPr>
-                                      <w:t xml:space="preserve">Update </w:t>
-                                    </w:r>
-                                    <w:r>
-                                      <w:rPr>
-                                        <w:b/>
-                                        <w:bCs/>
-                                      </w:rPr>
-                                      <w:t>account balance</w:t>
-                                    </w:r>
-                                    <w:r>
-                                      <w:rPr>
-                                        <w:b/>
-                                        <w:bCs/>
-                                      </w:rPr>
-                                      <w:t xml:space="preserve"> in Database</w:t>
+                                      <w:t>Update account balance in Database</w:t>
                                     </w:r>
                                   </w:p>
                                 </w:txbxContent>
@@ -12710,14 +12610,7 @@
                                     <w:b/>
                                     <w:bCs/>
                                   </w:rPr>
-                                  <w:t xml:space="preserve">Select </w:t>
-                                </w:r>
-                                <w:r>
-                                  <w:rPr>
-                                    <w:b/>
-                                    <w:bCs/>
-                                  </w:rPr>
-                                  <w:t>amount to add</w:t>
+                                  <w:t>Select amount to add</w:t>
                                 </w:r>
                               </w:p>
                             </w:txbxContent>
@@ -13422,18 +13315,30 @@
       <w:pPr>
         <w:rPr>
           <w:rFonts w:ascii="Arial" w:hAnsi="Arial" w:cs="Arial"/>
-          <w:sz w:val="24"/>
-          <w:szCs w:val="24"/>
-        </w:rPr>
-      </w:pPr>
-      <w:r>
-        <w:rPr>
-          <w:rFonts w:ascii="Arial" w:hAnsi="Arial" w:cs="Arial"/>
           <w:i/>
           <w:iCs/>
           <w:sz w:val="24"/>
           <w:szCs w:val="24"/>
         </w:rPr>
+      </w:pPr>
+    </w:p>
+    <w:p>
+      <w:pPr>
+        <w:rPr>
+          <w:rFonts w:ascii="Arial" w:hAnsi="Arial" w:cs="Arial"/>
+          <w:sz w:val="24"/>
+          <w:szCs w:val="24"/>
+        </w:rPr>
+      </w:pPr>
+      <w:r>
+        <w:rPr>
+          <w:rFonts w:ascii="Arial" w:hAnsi="Arial" w:cs="Arial"/>
+          <w:i/>
+          <w:iCs/>
+          <w:sz w:val="24"/>
+          <w:szCs w:val="24"/>
+        </w:rPr>
+        <w:lastRenderedPageBreak/>
         <w:t xml:space="preserve">Name: </w:t>
       </w:r>
       <w:r>
@@ -13469,15 +13374,7 @@
           <w:sz w:val="24"/>
           <w:szCs w:val="24"/>
         </w:rPr>
-        <w:t>Chef</w:t>
-      </w:r>
-      <w:r>
-        <w:rPr>
-          <w:rFonts w:ascii="Arial" w:hAnsi="Arial" w:cs="Arial"/>
-          <w:sz w:val="24"/>
-          <w:szCs w:val="24"/>
-        </w:rPr>
-        <w:t>, Database</w:t>
+        <w:t>Chef, Database</w:t>
       </w:r>
     </w:p>
     <w:p>
@@ -13541,7 +13438,6 @@
           <w:sz w:val="24"/>
           <w:szCs w:val="24"/>
         </w:rPr>
-        <w:lastRenderedPageBreak/>
         <w:t>Exit Conditions:</w:t>
       </w:r>
     </w:p>
@@ -13695,15 +13591,7 @@
           <w:sz w:val="24"/>
           <w:szCs w:val="24"/>
         </w:rPr>
-        <w:t xml:space="preserve">Database updates </w:t>
-      </w:r>
-      <w:r>
-        <w:rPr>
-          <w:rFonts w:ascii="Arial" w:hAnsi="Arial" w:cs="Arial"/>
-          <w:sz w:val="24"/>
-          <w:szCs w:val="24"/>
-        </w:rPr>
-        <w:t>order progress</w:t>
+        <w:t>Database updates order progress</w:t>
       </w:r>
     </w:p>
     <w:p>
@@ -14457,21 +14345,7 @@
                                       <w:b/>
                                       <w:bCs/>
                                     </w:rPr>
-                                    <w:t xml:space="preserve">Update </w:t>
-                                  </w:r>
-                                  <w:r>
-                                    <w:rPr>
-                                      <w:b/>
-                                      <w:bCs/>
-                                    </w:rPr>
-                                    <w:t>order status</w:t>
-                                  </w:r>
-                                  <w:r>
-                                    <w:rPr>
-                                      <w:b/>
-                                      <w:bCs/>
-                                    </w:rPr>
-                                    <w:t xml:space="preserve"> in Database</w:t>
+                                    <w:t>Update order status in Database</w:t>
                                   </w:r>
                                 </w:p>
                               </w:txbxContent>
@@ -15031,6 +14905,7 @@
           <w:sz w:val="24"/>
           <w:szCs w:val="24"/>
         </w:rPr>
+        <w:lastRenderedPageBreak/>
         <w:t xml:space="preserve">Name: </w:t>
       </w:r>
       <w:r>
@@ -15066,39 +14941,7 @@
           <w:sz w:val="24"/>
           <w:szCs w:val="24"/>
         </w:rPr>
-        <w:t>C</w:t>
-      </w:r>
-      <w:r>
-        <w:rPr>
-          <w:rFonts w:ascii="Arial" w:hAnsi="Arial" w:cs="Arial"/>
-          <w:sz w:val="24"/>
-          <w:szCs w:val="24"/>
-        </w:rPr>
-        <w:t>ashier</w:t>
-      </w:r>
-      <w:r>
-        <w:rPr>
-          <w:rFonts w:ascii="Arial" w:hAnsi="Arial" w:cs="Arial"/>
-          <w:sz w:val="24"/>
-          <w:szCs w:val="24"/>
-        </w:rPr>
-        <w:t>,</w:t>
-      </w:r>
-      <w:r>
-        <w:rPr>
-          <w:rFonts w:ascii="Arial" w:hAnsi="Arial" w:cs="Arial"/>
-          <w:sz w:val="24"/>
-          <w:szCs w:val="24"/>
-        </w:rPr>
-        <w:t xml:space="preserve"> Customer,</w:t>
-      </w:r>
-      <w:r>
-        <w:rPr>
-          <w:rFonts w:ascii="Arial" w:hAnsi="Arial" w:cs="Arial"/>
-          <w:sz w:val="24"/>
-          <w:szCs w:val="24"/>
-        </w:rPr>
-        <w:t xml:space="preserve"> Database</w:t>
+        <w:t>Cashier, Customer, Database</w:t>
       </w:r>
     </w:p>
     <w:p>
@@ -15184,7 +15027,6 @@
           <w:sz w:val="24"/>
           <w:szCs w:val="24"/>
         </w:rPr>
-        <w:lastRenderedPageBreak/>
         <w:t>Exit Conditions:</w:t>
       </w:r>
     </w:p>
@@ -15207,15 +15049,7 @@
           <w:sz w:val="24"/>
           <w:szCs w:val="24"/>
         </w:rPr>
-        <w:t>C</w:t>
-      </w:r>
-      <w:r>
-        <w:rPr>
-          <w:rFonts w:ascii="Arial" w:hAnsi="Arial" w:cs="Arial"/>
-          <w:sz w:val="24"/>
-          <w:szCs w:val="24"/>
-        </w:rPr>
-        <w:t>ustomer receives order</w:t>
+        <w:t>Customer receives order</w:t>
       </w:r>
     </w:p>
     <w:p>

</xml_diff>

<commit_message>
I finished the Activity Diagrams and updated the Use Case Diagrams.
</commit_message>
<xml_diff>
--- a/docs/Use Case Diagrams.docx
+++ b/docs/Use Case Diagrams.docx
@@ -2964,7 +2964,23 @@
           <w:sz w:val="24"/>
           <w:szCs w:val="24"/>
         </w:rPr>
-        <w:t>Manager, Database</w:t>
+        <w:t>Manager</w:t>
+      </w:r>
+      <w:r>
+        <w:rPr>
+          <w:rFonts w:ascii="Arial" w:hAnsi="Arial" w:cs="Arial"/>
+          <w:sz w:val="24"/>
+          <w:szCs w:val="24"/>
+        </w:rPr>
+        <w:t>/Chef</w:t>
+      </w:r>
+      <w:r>
+        <w:rPr>
+          <w:rFonts w:ascii="Arial" w:hAnsi="Arial" w:cs="Arial"/>
+          <w:sz w:val="24"/>
+          <w:szCs w:val="24"/>
+        </w:rPr>
+        <w:t>, Database</w:t>
       </w:r>
     </w:p>
     <w:p>
@@ -3007,7 +3023,23 @@
           <w:sz w:val="24"/>
           <w:szCs w:val="24"/>
         </w:rPr>
-        <w:t>Manager logs in and navigates to inventory page</w:t>
+        <w:t>Manager</w:t>
+      </w:r>
+      <w:r>
+        <w:rPr>
+          <w:rFonts w:ascii="Arial" w:hAnsi="Arial" w:cs="Arial"/>
+          <w:sz w:val="24"/>
+          <w:szCs w:val="24"/>
+        </w:rPr>
+        <w:t>/Chef</w:t>
+      </w:r>
+      <w:r>
+        <w:rPr>
+          <w:rFonts w:ascii="Arial" w:hAnsi="Arial" w:cs="Arial"/>
+          <w:sz w:val="24"/>
+          <w:szCs w:val="24"/>
+        </w:rPr>
+        <w:t xml:space="preserve"> logs in and navigates to inventory page</w:t>
       </w:r>
     </w:p>
     <w:p>
@@ -3050,7 +3082,23 @@
           <w:sz w:val="24"/>
           <w:szCs w:val="24"/>
         </w:rPr>
-        <w:t>Manager orders inventory</w:t>
+        <w:t>Manager</w:t>
+      </w:r>
+      <w:r>
+        <w:rPr>
+          <w:rFonts w:ascii="Arial" w:hAnsi="Arial" w:cs="Arial"/>
+          <w:sz w:val="24"/>
+          <w:szCs w:val="24"/>
+        </w:rPr>
+        <w:t>/Chef</w:t>
+      </w:r>
+      <w:r>
+        <w:rPr>
+          <w:rFonts w:ascii="Arial" w:hAnsi="Arial" w:cs="Arial"/>
+          <w:sz w:val="24"/>
+          <w:szCs w:val="24"/>
+        </w:rPr>
+        <w:t xml:space="preserve"> orders inventory</w:t>
       </w:r>
     </w:p>
     <w:p>
@@ -3115,7 +3163,23 @@
           <w:sz w:val="24"/>
           <w:szCs w:val="24"/>
         </w:rPr>
-        <w:t>Manager navigates to inventory page</w:t>
+        <w:t>Manager</w:t>
+      </w:r>
+      <w:r>
+        <w:rPr>
+          <w:rFonts w:ascii="Arial" w:hAnsi="Arial" w:cs="Arial"/>
+          <w:sz w:val="24"/>
+          <w:szCs w:val="24"/>
+        </w:rPr>
+        <w:t>/Chef</w:t>
+      </w:r>
+      <w:r>
+        <w:rPr>
+          <w:rFonts w:ascii="Arial" w:hAnsi="Arial" w:cs="Arial"/>
+          <w:sz w:val="24"/>
+          <w:szCs w:val="24"/>
+        </w:rPr>
+        <w:t xml:space="preserve"> navigates to inventory page</w:t>
       </w:r>
     </w:p>
     <w:p>
@@ -3137,7 +3201,23 @@
           <w:sz w:val="24"/>
           <w:szCs w:val="24"/>
         </w:rPr>
-        <w:t>Manager selects items and quantities to order</w:t>
+        <w:t>Manager</w:t>
+      </w:r>
+      <w:r>
+        <w:rPr>
+          <w:rFonts w:ascii="Arial" w:hAnsi="Arial" w:cs="Arial"/>
+          <w:sz w:val="24"/>
+          <w:szCs w:val="24"/>
+        </w:rPr>
+        <w:t>/Chef</w:t>
+      </w:r>
+      <w:r>
+        <w:rPr>
+          <w:rFonts w:ascii="Arial" w:hAnsi="Arial" w:cs="Arial"/>
+          <w:sz w:val="24"/>
+          <w:szCs w:val="24"/>
+        </w:rPr>
+        <w:t xml:space="preserve"> selects items and quantities to order</w:t>
       </w:r>
     </w:p>
     <w:p>
@@ -3159,7 +3239,23 @@
           <w:sz w:val="24"/>
           <w:szCs w:val="24"/>
         </w:rPr>
-        <w:t>Manager clicks the “Order” button</w:t>
+        <w:t>Manager</w:t>
+      </w:r>
+      <w:r>
+        <w:rPr>
+          <w:rFonts w:ascii="Arial" w:hAnsi="Arial" w:cs="Arial"/>
+          <w:sz w:val="24"/>
+          <w:szCs w:val="24"/>
+        </w:rPr>
+        <w:t>/Chef</w:t>
+      </w:r>
+      <w:r>
+        <w:rPr>
+          <w:rFonts w:ascii="Arial" w:hAnsi="Arial" w:cs="Arial"/>
+          <w:sz w:val="24"/>
+          <w:szCs w:val="24"/>
+        </w:rPr>
+        <w:t xml:space="preserve"> clicks the “Order” button</w:t>
       </w:r>
     </w:p>
     <w:p>
@@ -3178,6 +3274,28 @@
       <w:r>
         <w:rPr>
           <w:rFonts w:ascii="Arial" w:hAnsi="Arial" w:cs="Arial"/>
+          <w:sz w:val="24"/>
+          <w:szCs w:val="24"/>
+        </w:rPr>
+        <w:t>Database updates</w:t>
+      </w:r>
+    </w:p>
+    <w:p>
+      <w:pPr>
+        <w:rPr>
+          <w:rFonts w:ascii="Arial" w:hAnsi="Arial" w:cs="Arial"/>
+        </w:rPr>
+      </w:pPr>
+    </w:p>
+    <w:p>
+      <w:pPr>
+        <w:rPr>
+          <w:rFonts w:ascii="Arial" w:hAnsi="Arial" w:cs="Arial"/>
+        </w:rPr>
+      </w:pPr>
+      <w:r>
+        <w:rPr>
+          <w:rFonts w:ascii="Arial" w:hAnsi="Arial" w:cs="Arial"/>
           <w:noProof/>
           <w:sz w:val="24"/>
           <w:szCs w:val="24"/>
@@ -3185,15 +3303,15 @@
         <mc:AlternateContent>
           <mc:Choice Requires="wpg">
             <w:drawing>
-              <wp:anchor distT="0" distB="0" distL="114300" distR="114300" simplePos="0" relativeHeight="251743232" behindDoc="0" locked="0" layoutInCell="1" allowOverlap="1" wp14:anchorId="0EC29476" wp14:editId="7814A863">
+              <wp:anchor distT="0" distB="0" distL="114300" distR="114300" simplePos="0" relativeHeight="251743232" behindDoc="0" locked="0" layoutInCell="1" allowOverlap="1" wp14:anchorId="0EC29476" wp14:editId="756BCF63">
                 <wp:simplePos x="0" y="0"/>
                 <wp:positionH relativeFrom="column">
-                  <wp:posOffset>-45720</wp:posOffset>
+                  <wp:posOffset>-228600</wp:posOffset>
                 </wp:positionH>
                 <wp:positionV relativeFrom="paragraph">
-                  <wp:posOffset>683260</wp:posOffset>
+                  <wp:posOffset>117475</wp:posOffset>
                 </wp:positionV>
-                <wp:extent cx="5189854" cy="3545788"/>
+                <wp:extent cx="5372735" cy="3545205"/>
                 <wp:effectExtent l="0" t="0" r="0" b="0"/>
                 <wp:wrapNone/>
                 <wp:docPr id="216" name="Group 216"/>
@@ -3205,9 +3323,9 @@
                       <wpg:grpSpPr>
                         <a:xfrm>
                           <a:off x="0" y="0"/>
-                          <a:ext cx="5189854" cy="3545788"/>
-                          <a:chOff x="0" y="0"/>
-                          <a:chExt cx="5189854" cy="3545788"/>
+                          <a:ext cx="5372735" cy="3545205"/>
+                          <a:chOff x="-182881" y="0"/>
+                          <a:chExt cx="5372735" cy="3545788"/>
                         </a:xfrm>
                       </wpg:grpSpPr>
                       <wpg:grpSp>
@@ -3215,10 +3333,10 @@
                         <wpg:cNvGrpSpPr/>
                         <wpg:grpSpPr>
                           <a:xfrm>
-                            <a:off x="0" y="0"/>
-                            <a:ext cx="930274" cy="1945588"/>
-                            <a:chOff x="0" y="0"/>
-                            <a:chExt cx="930274" cy="1945588"/>
+                            <a:off x="-182881" y="0"/>
+                            <a:ext cx="1311274" cy="1922797"/>
+                            <a:chOff x="-182881" y="0"/>
+                            <a:chExt cx="1311274" cy="1922797"/>
                           </a:xfrm>
                         </wpg:grpSpPr>
                         <wpg:grpSp>
@@ -3446,8 +3564,8 @@
                           </wps:cNvSpPr>
                           <wps:spPr bwMode="auto">
                             <a:xfrm>
-                              <a:off x="0" y="1508760"/>
-                              <a:ext cx="930274" cy="436828"/>
+                              <a:off x="-182881" y="1485846"/>
+                              <a:ext cx="1311274" cy="436951"/>
                             </a:xfrm>
                             <a:prstGeom prst="rect">
                               <a:avLst/>
@@ -3479,6 +3597,15 @@
                                     <w:szCs w:val="28"/>
                                   </w:rPr>
                                   <w:t>Manager</w:t>
+                                </w:r>
+                                <w:r>
+                                  <w:rPr>
+                                    <w:b/>
+                                    <w:bCs/>
+                                    <w:sz w:val="28"/>
+                                    <w:szCs w:val="28"/>
+                                  </w:rPr>
+                                  <w:t>\Chef</w:t>
                                 </w:r>
                               </w:p>
                             </w:txbxContent>
@@ -4368,13 +4495,16 @@
                     </wpg:wgp>
                   </a:graphicData>
                 </a:graphic>
+                <wp14:sizeRelH relativeFrom="margin">
+                  <wp14:pctWidth>0</wp14:pctWidth>
+                </wp14:sizeRelH>
               </wp:anchor>
             </w:drawing>
           </mc:Choice>
           <mc:Fallback>
             <w:pict>
-              <v:group w14:anchorId="0EC29476" id="Group 216" o:spid="_x0000_s1084" style="position:absolute;left:0;text-align:left;margin-left:-3.6pt;margin-top:53.8pt;width:408.65pt;height:279.2pt;z-index:251743232" coordsize="51898,35457" o:gfxdata="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">
-                <v:group id="Group 237" o:spid="_x0000_s1085" style="position:absolute;width:9302;height:19455" coordsize="9302,19455" o:gfxdata="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">
+              <v:group w14:anchorId="0EC29476" id="Group 216" o:spid="_x0000_s1084" style="position:absolute;margin-left:-18pt;margin-top:9.25pt;width:423.05pt;height:279.15pt;z-index:251743232;mso-width-relative:margin" coordorigin="-1828" coordsize="53727,35457" o:gfxdata="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">
+                <v:group id="Group 237" o:spid="_x0000_s1085" style="position:absolute;left:-1828;width:13111;height:19227" coordorigin="-1828" coordsize="13112,19227" o:gfxdata="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">
                   <v:group id="Group 236" o:spid="_x0000_s1086" style="position:absolute;left:685;width:7544;height:14858" coordsize="7543,14858" o:gfxdata="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">
                     <v:oval id="Oval 26" o:spid="_x0000_s1087" style="position:absolute;left:1828;width:3963;height:3961;visibility:visible;mso-wrap-style:square;v-text-anchor:middle" o:gfxdata="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" filled="f" strokecolor="black [3213]" strokeweight="1pt">
                       <v:stroke joinstyle="miter"/>
@@ -4395,7 +4525,7 @@
                       <v:stroke joinstyle="miter"/>
                     </v:line>
                   </v:group>
-                  <v:shape id="Text Box 2" o:spid="_x0000_s1093" type="#_x0000_t202" style="position:absolute;top:15087;width:9302;height:4368;visibility:visible;mso-wrap-style:square;v-text-anchor:top" o:gfxdata="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" filled="f" stroked="f">
+                  <v:shape id="Text Box 2" o:spid="_x0000_s1093" type="#_x0000_t202" style="position:absolute;left:-1828;top:14858;width:13111;height:4369;visibility:visible;mso-wrap-style:square;v-text-anchor:top" o:gfxdata="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" filled="f" stroked="f">
                     <v:textbox style="mso-fit-shape-to-text:t">
                       <w:txbxContent>
                         <w:p>
@@ -4415,6 +4545,15 @@
                               <w:szCs w:val="28"/>
                             </w:rPr>
                             <w:t>Manager</w:t>
+                          </w:r>
+                          <w:r>
+                            <w:rPr>
+                              <w:b/>
+                              <w:bCs/>
+                              <w:sz w:val="28"/>
+                              <w:szCs w:val="28"/>
+                            </w:rPr>
+                            <w:t>\Chef</w:t>
                           </w:r>
                         </w:p>
                       </w:txbxContent>
@@ -4613,28 +4752,6 @@
           </mc:Fallback>
         </mc:AlternateContent>
       </w:r>
-      <w:r>
-        <w:rPr>
-          <w:rFonts w:ascii="Arial" w:hAnsi="Arial" w:cs="Arial"/>
-          <w:sz w:val="24"/>
-          <w:szCs w:val="24"/>
-        </w:rPr>
-        <w:t>Database updates</w:t>
-      </w:r>
-    </w:p>
-    <w:p>
-      <w:pPr>
-        <w:rPr>
-          <w:rFonts w:ascii="Arial" w:hAnsi="Arial" w:cs="Arial"/>
-        </w:rPr>
-      </w:pPr>
-    </w:p>
-    <w:p>
-      <w:pPr>
-        <w:rPr>
-          <w:rFonts w:ascii="Arial" w:hAnsi="Arial" w:cs="Arial"/>
-        </w:rPr>
-      </w:pPr>
     </w:p>
     <w:p>
       <w:pPr>
@@ -12891,14 +13008,7 @@
                                   <w:b/>
                                   <w:bCs/>
                                 </w:rPr>
-                                <w:t xml:space="preserve">Select </w:t>
-                              </w:r>
-                              <w:r>
-                                <w:rPr>
-                                  <w:b/>
-                                  <w:bCs/>
-                                </w:rPr>
-                                <w:t>‘add money’</w:t>
+                                <w:t>Select ‘add money’</w:t>
                               </w:r>
                             </w:p>
                           </w:txbxContent>
@@ -12997,21 +13107,7 @@
                                   <w:b/>
                                   <w:bCs/>
                                 </w:rPr>
-                                <w:t xml:space="preserve">Update </w:t>
-                              </w:r>
-                              <w:r>
-                                <w:rPr>
-                                  <w:b/>
-                                  <w:bCs/>
-                                </w:rPr>
-                                <w:t>account balance</w:t>
-                              </w:r>
-                              <w:r>
-                                <w:rPr>
-                                  <w:b/>
-                                  <w:bCs/>
-                                </w:rPr>
-                                <w:t xml:space="preserve"> in Database</w:t>
+                                <w:t>Update account balance in Database</w:t>
                               </w:r>
                             </w:p>
                           </w:txbxContent>
@@ -13107,14 +13203,7 @@
                               <w:b/>
                               <w:bCs/>
                             </w:rPr>
-                            <w:t xml:space="preserve">Select </w:t>
-                          </w:r>
-                          <w:r>
-                            <w:rPr>
-                              <w:b/>
-                              <w:bCs/>
-                            </w:rPr>
-                            <w:t>amount to add</w:t>
+                            <w:t>Select amount to add</w:t>
                           </w:r>
                         </w:p>
                       </w:txbxContent>
@@ -14705,21 +14794,7 @@
                                 <w:b/>
                                 <w:bCs/>
                               </w:rPr>
-                              <w:t xml:space="preserve">Update </w:t>
-                            </w:r>
-                            <w:r>
-                              <w:rPr>
-                                <w:b/>
-                                <w:bCs/>
-                              </w:rPr>
-                              <w:t>order status</w:t>
-                            </w:r>
-                            <w:r>
-                              <w:rPr>
-                                <w:b/>
-                                <w:bCs/>
-                              </w:rPr>
-                              <w:t xml:space="preserve"> in Database</w:t>
+                              <w:t>Update order status in Database</w:t>
                             </w:r>
                           </w:p>
                         </w:txbxContent>
@@ -14914,7 +14989,7 @@
           <w:sz w:val="24"/>
           <w:szCs w:val="24"/>
         </w:rPr>
-        <w:t>Bagel Creation</w:t>
+        <w:t>Pick up Bagel</w:t>
       </w:r>
     </w:p>
     <w:p>

</xml_diff>